<commit_message>
Added logo and updated user guide
</commit_message>
<xml_diff>
--- a/docs/UserGuide.docx
+++ b/docs/UserGuide.docx
@@ -233,15 +233,6 @@
     </w:p>
     <w:p>
       <w:pPr>
-        <w:pStyle w:val="Textkrper"/>
-        <w:rPr/>
-      </w:pPr>
-      <w:r>
-        <w:rPr/>
-      </w:r>
-    </w:p>
-    <w:p>
-      <w:pPr>
         <w:sectPr>
           <w:headerReference w:type="default" r:id="rId3"/>
           <w:footerReference w:type="default" r:id="rId4"/>
@@ -251,6 +242,7 @@
           <w:pgNumType w:fmt="decimal"/>
           <w:formProt w:val="false"/>
           <w:textDirection w:val="lrTb"/>
+          <w:docGrid w:type="default" w:linePitch="240" w:charSpace="4294961151"/>
         </w:sectPr>
         <w:pStyle w:val="Textkrper"/>
         <w:rPr/>
@@ -273,7 +265,7 @@
     </w:p>
     <w:p>
       <w:pPr>
-        <w:pStyle w:val="Inhaltsverzeichnisberschrift"/>
+        <w:pStyle w:val="TOAHeading"/>
         <w:rPr/>
       </w:pPr>
       <w:r>
@@ -301,7 +293,7 @@
       <w:hyperlink w:anchor="__RefHeading___Toc114_767772636">
         <w:r>
           <w:rPr>
-            <w:rStyle w:val="Verzeichnissprung"/>
+            <w:rStyle w:val="Style"/>
           </w:rPr>
           <w:t>Introduction</w:t>
           <w:tab/>
@@ -320,7 +312,7 @@
       <w:hyperlink w:anchor="__RefHeading___Toc133_767772636">
         <w:r>
           <w:rPr>
-            <w:rStyle w:val="Verzeichnissprung"/>
+            <w:rStyle w:val="Style"/>
           </w:rPr>
           <w:t>Authors</w:t>
           <w:tab/>
@@ -339,7 +331,7 @@
       <w:hyperlink w:anchor="__RefHeading___Toc116_767772636">
         <w:r>
           <w:rPr>
-            <w:rStyle w:val="Verzeichnissprung"/>
+            <w:rStyle w:val="Style"/>
           </w:rPr>
           <w:t>Features</w:t>
           <w:tab/>
@@ -358,7 +350,7 @@
       <w:hyperlink w:anchor="__RefHeading___Toc118_767772636">
         <w:r>
           <w:rPr>
-            <w:rStyle w:val="Verzeichnissprung"/>
+            <w:rStyle w:val="Style"/>
           </w:rPr>
           <w:t>Installation</w:t>
           <w:tab/>
@@ -377,7 +369,7 @@
       <w:hyperlink w:anchor="__RefHeading___Toc120_767772636">
         <w:r>
           <w:rPr>
-            <w:rStyle w:val="Verzeichnissprung"/>
+            <w:rStyle w:val="Style"/>
           </w:rPr>
           <w:t>How to use</w:t>
           <w:tab/>
@@ -396,7 +388,7 @@
       <w:hyperlink w:anchor="__RefHeading___Toc122_767772636">
         <w:r>
           <w:rPr>
-            <w:rStyle w:val="Verzeichnissprung"/>
+            <w:rStyle w:val="Style"/>
           </w:rPr>
           <w:t>How to configure</w:t>
           <w:tab/>
@@ -408,14 +400,14 @@
       <w:pPr>
         <w:pStyle w:val="Inhaltsverzeichnis2"/>
         <w:tabs>
-          <w:tab w:val="right" w:pos="9355" w:leader="dot"/>
+          <w:tab w:val="right" w:pos="9638" w:leader="dot"/>
         </w:tabs>
         <w:rPr/>
       </w:pPr>
       <w:hyperlink w:anchor="__RefHeading___Toc124_767772636">
         <w:r>
           <w:rPr>
-            <w:rStyle w:val="Verzeichnissprung"/>
+            <w:rStyle w:val="Style"/>
           </w:rPr>
           <w:t>Navigation</w:t>
           <w:tab/>
@@ -427,14 +419,14 @@
       <w:pPr>
         <w:pStyle w:val="Inhaltsverzeichnis2"/>
         <w:tabs>
-          <w:tab w:val="right" w:pos="9355" w:leader="dot"/>
+          <w:tab w:val="right" w:pos="9638" w:leader="dot"/>
         </w:tabs>
         <w:rPr/>
       </w:pPr>
       <w:hyperlink w:anchor="__RefHeading___Toc126_767772636">
         <w:r>
           <w:rPr>
-            <w:rStyle w:val="Verzeichnissprung"/>
+            <w:rStyle w:val="Style"/>
           </w:rPr>
           <w:t>Overview Grid</w:t>
           <w:tab/>
@@ -446,14 +438,14 @@
       <w:pPr>
         <w:pStyle w:val="Inhaltsverzeichnis2"/>
         <w:tabs>
-          <w:tab w:val="right" w:pos="9355" w:leader="dot"/>
+          <w:tab w:val="right" w:pos="9638" w:leader="dot"/>
         </w:tabs>
         <w:rPr/>
       </w:pPr>
       <w:hyperlink w:anchor="__RefHeading___Toc128_767772636">
         <w:r>
           <w:rPr>
-            <w:rStyle w:val="Verzeichnissprung"/>
+            <w:rStyle w:val="Style"/>
           </w:rPr>
           <w:t>Detail Form</w:t>
           <w:tab/>
@@ -472,7 +464,7 @@
       <w:hyperlink w:anchor="__RefHeading___Toc135_767772636">
         <w:r>
           <w:rPr>
-            <w:rStyle w:val="Verzeichnissprung"/>
+            <w:rStyle w:val="Style"/>
           </w:rPr>
           <w:t>Contribution</w:t>
           <w:tab/>
@@ -491,7 +483,7 @@
       <w:hyperlink w:anchor="__RefHeading___Toc137_767772636">
         <w:r>
           <w:rPr>
-            <w:rStyle w:val="Verzeichnissprung"/>
+            <w:rStyle w:val="Style"/>
           </w:rPr>
           <w:t>License</w:t>
           <w:tab/>
@@ -513,157 +505,149 @@
     </w:p>
     <w:p>
       <w:pPr>
+        <w:sectPr>
+          <w:headerReference w:type="default" r:id="rId5"/>
+          <w:footerReference w:type="default" r:id="rId6"/>
+          <w:type w:val="evenPage"/>
+          <w:pgSz w:w="11906" w:h="16838"/>
+          <w:pgMar w:left="1134" w:right="1134" w:header="0" w:top="283" w:footer="0" w:bottom="283" w:gutter="0"/>
+          <w:pgNumType w:fmt="decimal"/>
+          <w:formProt w:val="false"/>
+          <w:textDirection w:val="lrTb"/>
+          <w:docGrid w:type="default" w:linePitch="240" w:charSpace="4294961151"/>
+        </w:sectPr>
         <w:pStyle w:val="Textkrper"/>
         <w:rPr/>
       </w:pPr>
       <w:r>
         <w:rPr/>
       </w:r>
-      <w:r>
-        <w:br w:type="page"/>
-      </w:r>
     </w:p>
     <w:p>
       <w:pPr>
         <w:pStyle w:val="Berschrift1"/>
-        <w:numPr>
-          <w:ilvl w:val="0"/>
-          <w:numId w:val="1"/>
-        </w:numPr>
-        <w:rPr/>
-      </w:pPr>
-      <w:bookmarkStart w:id="2" w:name="__RefHeading___Toc114_767772636"/>
-      <w:bookmarkEnd w:id="2"/>
-      <w:r>
-        <w:rPr/>
-        <w:t>Introduction</w:t>
-      </w:r>
-    </w:p>
-    <w:p>
-      <w:pPr>
-        <w:pStyle w:val="Textkrper"/>
-        <w:rPr/>
-      </w:pPr>
-      <w:r>
-        <w:rPr/>
-        <w:t>Th</w:t>
-      </w:r>
-      <w:r>
-        <w:rPr/>
-        <w:t>e Force Login</w:t>
-      </w:r>
-      <w:r>
-        <w:rPr/>
-        <w:t xml:space="preserve"> module </w:t>
-      </w:r>
-      <w:r>
-        <w:rPr/>
-        <w:t xml:space="preserve">for Magento® 2 </w:t>
-      </w:r>
-      <w:r>
-        <w:rPr/>
-        <w:t>allows you to restrict which pages a not logged in user is able to see. Not logged in visitors get redirected to the login page. This module is especially useful for merchants serving only a specific group of users, e.g. enterprise related business partners and need to ensure that only those users are able to browse the the website or the product catalog.</w:t>
-      </w:r>
-    </w:p>
-    <w:p>
-      <w:pPr>
-        <w:pStyle w:val="Berschrift1"/>
-        <w:numPr>
-          <w:ilvl w:val="0"/>
-          <w:numId w:val="1"/>
-        </w:numPr>
-        <w:rPr/>
-      </w:pPr>
-      <w:bookmarkStart w:id="3" w:name="__RefHeading___Toc133_767772636"/>
-      <w:bookmarkEnd w:id="3"/>
-      <w:r>
-        <w:rPr/>
-        <w:t>Authors</w:t>
-      </w:r>
-    </w:p>
-    <w:p>
-      <w:pPr>
-        <w:pStyle w:val="Textkrper"/>
-        <w:rPr/>
-      </w:pPr>
-      <w:r>
-        <w:rPr/>
-        <w:t>The authos of the Force Login module for Magento</w:t>
-      </w:r>
-      <w:bookmarkStart w:id="4" w:name="__DdeLink__138_767772636"/>
-      <w:r>
-        <w:rPr/>
-        <w:t>®</w:t>
-      </w:r>
-      <w:bookmarkEnd w:id="4"/>
-      <w:r>
-        <w:rPr/>
-        <w:t xml:space="preserve"> 2 is the bitExpert AG</w:t>
-      </w:r>
-      <w:r>
-        <w:rPr>
-          <w:rStyle w:val="Funotenanker"/>
-        </w:rPr>
-        <w:footnoteReference w:id="2"/>
-      </w:r>
-      <w:r>
-        <w:rPr/>
-        <w:t xml:space="preserve"> and is maintained by Stephan Hochdörfer (S.Hochdoerfer@bitExpert.de) and Florian Horn (F.Horn@bitExpert.de).</w:t>
-      </w:r>
-    </w:p>
-    <w:p>
-      <w:pPr>
-        <w:pStyle w:val="Berschrift1"/>
-        <w:numPr>
-          <w:ilvl w:val="0"/>
-          <w:numId w:val="1"/>
-        </w:numPr>
-        <w:rPr/>
-      </w:pPr>
-      <w:bookmarkStart w:id="5" w:name="__RefHeading___Toc116_767772636"/>
-      <w:bookmarkEnd w:id="5"/>
-      <w:r>
-        <w:rPr/>
-        <w:t>Features</w:t>
-      </w:r>
-    </w:p>
-    <w:p>
-      <w:pPr>
-        <w:pStyle w:val="Textkrper"/>
         <w:numPr>
           <w:ilvl w:val="0"/>
           <w:numId w:val="2"/>
         </w:numPr>
         <w:rPr/>
       </w:pPr>
-      <w:r>
-        <w:rPr/>
-        <w:t>Force your guest visitors to log in first (or register), before allowing them to visit your pages and catalog</w:t>
+      <w:bookmarkStart w:id="2" w:name="__RefHeading___Toc114_767772636"/>
+      <w:bookmarkEnd w:id="2"/>
+      <w:r>
+        <w:rPr/>
+        <w:t>Introduction</w:t>
       </w:r>
     </w:p>
     <w:p>
       <w:pPr>
         <w:pStyle w:val="Textkrper"/>
+        <w:rPr/>
+      </w:pPr>
+      <w:r>
+        <w:rPr/>
+        <w:t>The Force Login module for Magento® 2 allows you to restrict which pages a not logged in user is able to see. Not logged in visitors get redirected to the login page. This module is especially useful for merchants serving only a specific group of users, e.g. enterprise related business partners and need to ensure that only those users are able to browse the the website or the product catalog.</w:t>
+      </w:r>
+    </w:p>
+    <w:p>
+      <w:pPr>
+        <w:pStyle w:val="Berschrift1"/>
         <w:numPr>
           <w:ilvl w:val="0"/>
           <w:numId w:val="2"/>
         </w:numPr>
         <w:rPr/>
       </w:pPr>
-      <w:r>
-        <w:rPr/>
-        <w:t>Administration: Manage the whitelist rules by the GUI in the administration area</w:t>
+      <w:bookmarkStart w:id="3" w:name="__RefHeading___Toc133_767772636"/>
+      <w:bookmarkEnd w:id="3"/>
+      <w:r>
+        <w:rPr/>
+        <w:t>Authors</w:t>
       </w:r>
     </w:p>
     <w:p>
       <w:pPr>
         <w:pStyle w:val="Textkrper"/>
+        <w:rPr/>
+      </w:pPr>
+      <w:r>
+        <w:rPr/>
+        <w:t>The authos of the Force Login module for Magento</w:t>
+      </w:r>
+      <w:bookmarkStart w:id="4" w:name="__DdeLink__138_767772636"/>
+      <w:r>
+        <w:rPr/>
+        <w:t>®</w:t>
+      </w:r>
+      <w:bookmarkEnd w:id="4"/>
+      <w:r>
+        <w:rPr/>
+        <w:t xml:space="preserve"> 2 is the bitExpert AG</w:t>
+      </w:r>
+      <w:r>
+        <w:rPr>
+          <w:rStyle w:val="Funotenanker"/>
+        </w:rPr>
+        <w:footnoteReference w:id="2"/>
+      </w:r>
+      <w:r>
+        <w:rPr/>
+        <w:t xml:space="preserve"> and is maintained by Stephan Hochdörfer (S.Hochdoerfer@bitExpert.de) and Florian Horn (F.Horn@bitExpert.de).</w:t>
+      </w:r>
+    </w:p>
+    <w:p>
+      <w:pPr>
+        <w:pStyle w:val="Berschrift1"/>
         <w:numPr>
           <w:ilvl w:val="0"/>
           <w:numId w:val="2"/>
         </w:numPr>
         <w:rPr/>
       </w:pPr>
+      <w:bookmarkStart w:id="5" w:name="__RefHeading___Toc116_767772636"/>
+      <w:bookmarkEnd w:id="5"/>
+      <w:r>
+        <w:rPr/>
+        <w:t>Features</w:t>
+      </w:r>
+    </w:p>
+    <w:p>
+      <w:pPr>
+        <w:pStyle w:val="Textkrper"/>
+        <w:numPr>
+          <w:ilvl w:val="0"/>
+          <w:numId w:val="3"/>
+        </w:numPr>
+        <w:rPr/>
+      </w:pPr>
+      <w:r>
+        <w:rPr/>
+        <w:t>Force your guest visitors to log in first (or register), before allowing them to visit your pages and catalog</w:t>
+      </w:r>
+    </w:p>
+    <w:p>
+      <w:pPr>
+        <w:pStyle w:val="Textkrper"/>
+        <w:numPr>
+          <w:ilvl w:val="0"/>
+          <w:numId w:val="3"/>
+        </w:numPr>
+        <w:rPr/>
+      </w:pPr>
+      <w:r>
+        <w:rPr/>
+        <w:t>Administration: Manage the whitelist rules by the GUI in the administration area</w:t>
+      </w:r>
+    </w:p>
+    <w:p>
+      <w:pPr>
+        <w:pStyle w:val="Textkrper"/>
+        <w:numPr>
+          <w:ilvl w:val="0"/>
+          <w:numId w:val="3"/>
+        </w:numPr>
+        <w:rPr/>
+      </w:pPr>
       <w:r>
         <w:rPr/>
         <w:t>ACL: Restrict the administration of whitelist rules to certain backend user groups</w:t>
@@ -672,91 +656,91 @@
     <w:p>
       <w:pPr>
         <w:pStyle w:val="Textkrper"/>
+        <w:numPr>
+          <w:ilvl w:val="0"/>
+          <w:numId w:val="3"/>
+        </w:numPr>
+        <w:rPr/>
+      </w:pPr>
+      <w:r>
+        <w:rPr/>
+        <w:t>Whitelisting: Define url rules as pattern to define which pages guest visitors can visit without logging in first</w:t>
+      </w:r>
+    </w:p>
+    <w:p>
+      <w:pPr>
+        <w:pStyle w:val="Textkrper"/>
+        <w:numPr>
+          <w:ilvl w:val="0"/>
+          <w:numId w:val="3"/>
+        </w:numPr>
+        <w:rPr/>
+      </w:pPr>
+      <w:r>
+        <w:rPr/>
+        <w:t>Multistore-Support: Define if whitelist rules either apply globally or for specific stores</w:t>
+      </w:r>
+    </w:p>
+    <w:p>
+      <w:pPr>
+        <w:pStyle w:val="Berschrift1"/>
         <w:numPr>
           <w:ilvl w:val="0"/>
           <w:numId w:val="2"/>
         </w:numPr>
         <w:rPr/>
       </w:pPr>
-      <w:r>
-        <w:rPr/>
-        <w:t>Whitelisting: Define url rules as pattern to define which pages guest visitors can visit without logging in first</w:t>
+      <w:bookmarkStart w:id="6" w:name="__RefHeading___Toc118_767772636"/>
+      <w:bookmarkEnd w:id="6"/>
+      <w:r>
+        <w:rPr/>
+        <w:t>Installation</w:t>
       </w:r>
     </w:p>
     <w:p>
       <w:pPr>
         <w:pStyle w:val="Textkrper"/>
+        <w:rPr/>
+      </w:pPr>
+      <w:r>
+        <w:rPr/>
+        <w:t>The preferred way of installing the Force Login module for Magento® 2 is through Composer</w:t>
+      </w:r>
+      <w:r>
+        <w:rPr>
+          <w:rStyle w:val="Funotenanker"/>
+        </w:rPr>
+        <w:footnoteReference w:id="3"/>
+      </w:r>
+      <w:r>
+        <w:rPr/>
+        <w:t>. Simply add `bitexpert/magento2-force-customer-login` as a dependency:</w:t>
+      </w:r>
+    </w:p>
+    <w:p>
+      <w:pPr>
+        <w:pStyle w:val="VorformatierterText"/>
+        <w:rPr/>
+      </w:pPr>
+      <w:r>
+        <w:rPr/>
+        <w:tab/>
+        <w:t>composer.phar require bitexpert/magento2-force-customer-login</w:t>
+      </w:r>
+    </w:p>
+    <w:p>
+      <w:pPr>
+        <w:pStyle w:val="Berschrift1"/>
         <w:numPr>
           <w:ilvl w:val="0"/>
           <w:numId w:val="2"/>
         </w:numPr>
         <w:rPr/>
       </w:pPr>
-      <w:r>
-        <w:rPr/>
-        <w:t>Multistore-Support: Define if whitelist rules either apply globally or for specific stores</w:t>
-      </w:r>
-    </w:p>
-    <w:p>
-      <w:pPr>
-        <w:pStyle w:val="Berschrift1"/>
-        <w:numPr>
-          <w:ilvl w:val="0"/>
-          <w:numId w:val="1"/>
-        </w:numPr>
-        <w:rPr/>
-      </w:pPr>
-      <w:bookmarkStart w:id="6" w:name="__RefHeading___Toc118_767772636"/>
-      <w:bookmarkEnd w:id="6"/>
-      <w:r>
-        <w:rPr/>
-        <w:t>Installation</w:t>
-      </w:r>
-    </w:p>
-    <w:p>
-      <w:pPr>
-        <w:pStyle w:val="Textkrper"/>
-        <w:rPr/>
-      </w:pPr>
-      <w:r>
-        <w:rPr/>
-        <w:t>The preferred way of installing the Force Login module for Magento® 2 is through Composer</w:t>
-      </w:r>
-      <w:r>
-        <w:rPr>
-          <w:rStyle w:val="Funotenanker"/>
-        </w:rPr>
-        <w:footnoteReference w:id="3"/>
-      </w:r>
-      <w:r>
-        <w:rPr/>
-        <w:t>. Simply add `bitexpert/magento2-force-customer-login` as a dependency:</w:t>
-      </w:r>
-    </w:p>
-    <w:p>
-      <w:pPr>
-        <w:pStyle w:val="VorformatierterText"/>
-        <w:rPr/>
-      </w:pPr>
-      <w:r>
-        <w:rPr/>
-        <w:tab/>
-        <w:t>composer.phar require bitexpert/magento2-force-customer-login</w:t>
-      </w:r>
-    </w:p>
-    <w:p>
-      <w:pPr>
-        <w:pStyle w:val="Berschrift1"/>
-        <w:numPr>
-          <w:ilvl w:val="0"/>
-          <w:numId w:val="1"/>
-        </w:numPr>
-        <w:rPr/>
-      </w:pPr>
       <w:bookmarkStart w:id="7" w:name="__DdeLink__140_767772636"/>
       <w:bookmarkStart w:id="8" w:name="__RefHeading___Toc120_767772636"/>
+      <w:bookmarkEnd w:id="7"/>
       <w:bookmarkEnd w:id="8"/>
-      <w:bookmarkEnd w:id="7"/>
       <w:r>
         <w:rPr/>
         <w:t>How to use</w:t>
@@ -796,22 +780,26 @@
         <w:pStyle w:val="Berschrift1"/>
         <w:numPr>
           <w:ilvl w:val="0"/>
+          <w:numId w:val="2"/>
+        </w:numPr>
+        <w:rPr/>
+      </w:pPr>
+      <w:bookmarkStart w:id="10" w:name="__RefHeading___Toc122_767772636"/>
+      <w:bookmarkEnd w:id="10"/>
+      <w:r>
+        <w:rPr/>
+        <w:t>How to configure</w:t>
+      </w:r>
+    </w:p>
+    <w:p>
+      <w:pPr>
+        <w:pStyle w:val="Berschrift2"/>
+        <w:numPr>
+          <w:ilvl w:val="1"/>
           <w:numId w:val="1"/>
         </w:numPr>
         <w:rPr/>
       </w:pPr>
-      <w:bookmarkStart w:id="10" w:name="__RefHeading___Toc122_767772636"/>
-      <w:bookmarkEnd w:id="10"/>
-      <w:r>
-        <w:rPr/>
-        <w:t>How to configure</w:t>
-      </w:r>
-    </w:p>
-    <w:p>
-      <w:pPr>
-        <w:pStyle w:val="Berschrift2"/>
-        <w:rPr/>
-      </w:pPr>
       <w:bookmarkStart w:id="11" w:name="__RefHeading___Toc124_767772636"/>
       <w:bookmarkEnd w:id="11"/>
       <w:r>
@@ -871,12 +859,14 @@
     <w:p>
       <w:pPr>
         <w:pStyle w:val="Berschrift2"/>
-        <w:rPr/>
-      </w:pPr>
-      <w:r>
-        <w:rPr/>
-      </w:r>
-      <w:r>
+        <w:numPr>
+          <w:ilvl w:val="1"/>
+          <w:numId w:val="1"/>
+        </w:numPr>
+        <w:rPr/>
+      </w:pPr>
+      <w:r>
+        <w:rPr/>
         <mc:AlternateContent>
           <mc:Choice Requires="wps">
             <w:drawing>
@@ -888,21 +878,33 @@
                 <wp:positionV relativeFrom="paragraph">
                   <wp:posOffset>635</wp:posOffset>
                 </wp:positionV>
-                <wp:extent cx="6120130" cy="3152140"/>
+                <wp:extent cx="6120765" cy="3152775"/>
                 <wp:effectExtent l="0" t="0" r="0" b="0"/>
                 <wp:wrapSquare wrapText="largest"/>
                 <wp:docPr id="2" name="Rahmen1"/>
                 <a:graphic xmlns:a="http://schemas.openxmlformats.org/drawingml/2006/main">
                   <a:graphicData uri="http://schemas.microsoft.com/office/word/2010/wordprocessingShape">
                     <wps:wsp>
-                      <wps:cNvSpPr txBox="1"/>
+                      <wps:cNvSpPr/>
                       <wps:spPr>
                         <a:xfrm>
                           <a:off x="0" y="0"/>
-                          <a:ext cx="6120130" cy="3152140"/>
+                          <a:ext cx="6120000" cy="3152160"/>
                         </a:xfrm>
-                        <a:prstGeom prst="rect"/>
+                        <a:prstGeom prst="rect">
+                          <a:avLst/>
+                        </a:prstGeom>
+                        <a:noFill/>
+                        <a:ln>
+                          <a:noFill/>
+                        </a:ln>
                       </wps:spPr>
+                      <wps:style>
+                        <a:lnRef idx="0"/>
+                        <a:fillRef idx="0"/>
+                        <a:effectRef idx="0"/>
+                        <a:fontRef idx="minor"/>
+                      </wps:style>
                       <wps:txbx>
                         <w:txbxContent>
                           <w:p>
@@ -917,7 +919,7 @@
                                 <wp:inline distT="0" distB="0" distL="0" distR="0">
                                   <wp:extent cx="6120130" cy="2900680"/>
                                   <wp:effectExtent l="0" t="0" r="0" b="0"/>
-                                  <wp:docPr id="3" name="Bild1" descr=""/>
+                                  <wp:docPr id="4" name="Bild1" descr=""/>
                                   <wp:cNvGraphicFramePr>
                                     <a:graphicFrameLocks xmlns:a="http://schemas.openxmlformats.org/drawingml/2006/main" noChangeAspect="1"/>
                                   </wp:cNvGraphicFramePr>
@@ -925,13 +927,13 @@
                                     <a:graphicData uri="http://schemas.openxmlformats.org/drawingml/2006/picture">
                                       <pic:pic xmlns:pic="http://schemas.openxmlformats.org/drawingml/2006/picture">
                                         <pic:nvPicPr>
-                                          <pic:cNvPr id="3" name="Bild1" descr=""/>
+                                          <pic:cNvPr id="4" name="Bild1" descr=""/>
                                           <pic:cNvPicPr>
                                             <a:picLocks noChangeAspect="1" noChangeArrowheads="1"/>
                                           </pic:cNvPicPr>
                                         </pic:nvPicPr>
                                         <pic:blipFill>
-                                          <a:blip r:embed="rId5"/>
+                                          <a:blip r:embed="rId7"/>
                                           <a:stretch>
                                             <a:fillRect/>
                                           </a:stretch>
@@ -954,14 +956,7 @@
                             <w:r>
                               <w:rPr/>
                               <w:br/>
-                            </w:r>
-                            <w:r>
-                              <w:rPr/>
-                              <w:t>Figure</w:t>
-                            </w:r>
-                            <w:r>
-                              <w:rPr/>
-                              <w:t xml:space="preserve"> </w:t>
+                              <w:t xml:space="preserve">Figure </w:t>
                             </w:r>
                             <w:r>
                               <w:rPr/>
@@ -986,7 +981,7 @@
                           </w:p>
                         </w:txbxContent>
                       </wps:txbx>
-                      <wps:bodyPr anchor="t" lIns="0" tIns="0" rIns="0" bIns="0">
+                      <wps:bodyPr lIns="90000" rIns="90000" tIns="45000" bIns="45000">
                         <a:noAutofit/>
                       </wps:bodyPr>
                     </wps:wsp>
@@ -997,8 +992,11 @@
           </mc:Choice>
           <mc:Fallback>
             <w:pict>
-              <v:rect style="position:absolute;rotation:0;width:481.9pt;height:248.2pt;mso-wrap-distance-left:0pt;mso-wrap-distance-right:0pt;mso-wrap-distance-top:0pt;mso-wrap-distance-bottom:0pt;margin-top:0pt;mso-position-vertical:top;mso-position-vertical-relative:text;margin-left:0pt;mso-position-horizontal:center;mso-position-horizontal-relative:text">
-                <v:textbox inset="0in,0in,0in,0in">
+              <v:rect id="shape_0" ID="Rahmen1" stroked="f" style="position:absolute;margin-left:0pt;margin-top:0.05pt;width:481.85pt;height:248.15pt;mso-position-horizontal:center">
+                <w10:wrap type="square"/>
+                <v:fill o:detectmouseclick="t" on="false"/>
+                <v:stroke color="#3465a4" joinstyle="round" endcap="flat"/>
+                <v:textbox>
                   <w:txbxContent>
                     <w:p>
                       <w:pPr>
@@ -1012,7 +1010,7 @@
                           <wp:inline distT="0" distB="0" distL="0" distR="0">
                             <wp:extent cx="6120130" cy="2900680"/>
                             <wp:effectExtent l="0" t="0" r="0" b="0"/>
-                            <wp:docPr id="4" name="Bild1" descr=""/>
+                            <wp:docPr id="5" name="Bild1" descr=""/>
                             <wp:cNvGraphicFramePr>
                               <a:graphicFrameLocks xmlns:a="http://schemas.openxmlformats.org/drawingml/2006/main" noChangeAspect="1"/>
                             </wp:cNvGraphicFramePr>
@@ -1020,13 +1018,13 @@
                               <a:graphicData uri="http://schemas.openxmlformats.org/drawingml/2006/picture">
                                 <pic:pic xmlns:pic="http://schemas.openxmlformats.org/drawingml/2006/picture">
                                   <pic:nvPicPr>
-                                    <pic:cNvPr id="4" name="Bild1" descr=""/>
+                                    <pic:cNvPr id="5" name="Bild1" descr=""/>
                                     <pic:cNvPicPr>
                                       <a:picLocks noChangeAspect="1" noChangeArrowheads="1"/>
                                     </pic:cNvPicPr>
                                   </pic:nvPicPr>
                                   <pic:blipFill>
-                                    <a:blip r:embed="rId5"/>
+                                    <a:blip r:embed="rId7"/>
                                     <a:stretch>
                                       <a:fillRect/>
                                     </a:stretch>
@@ -1049,14 +1047,7 @@
                       <w:r>
                         <w:rPr/>
                         <w:br/>
-                      </w:r>
-                      <w:r>
-                        <w:rPr/>
-                        <w:t>Figure</w:t>
-                      </w:r>
-                      <w:r>
-                        <w:rPr/>
-                        <w:t xml:space="preserve"> </w:t>
+                        <w:t xml:space="preserve">Figure </w:t>
                       </w:r>
                       <w:r>
                         <w:rPr/>
@@ -1081,7 +1072,6 @@
                     </w:p>
                   </w:txbxContent>
                 </v:textbox>
-                <w10:wrap type="square" side="largest"/>
               </v:rect>
             </w:pict>
           </mc:Fallback>
@@ -1091,6 +1081,10 @@
     <w:p>
       <w:pPr>
         <w:pStyle w:val="Berschrift2"/>
+        <w:numPr>
+          <w:ilvl w:val="1"/>
+          <w:numId w:val="1"/>
+        </w:numPr>
         <w:rPr/>
       </w:pPr>
       <w:r>
@@ -1103,6 +1097,10 @@
     <w:p>
       <w:pPr>
         <w:pStyle w:val="Berschrift2"/>
+        <w:numPr>
+          <w:ilvl w:val="1"/>
+          <w:numId w:val="1"/>
+        </w:numPr>
         <w:rPr/>
       </w:pPr>
       <w:bookmarkStart w:id="12" w:name="__RefHeading___Toc126_767772636"/>
@@ -1287,12 +1285,10 @@
       </w:pPr>
       <w:r>
         <w:rPr/>
-      </w:r>
-      <w:r>
         <mc:AlternateContent>
           <mc:Choice Requires="wps">
             <w:drawing>
-              <wp:anchor behindDoc="0" distT="0" distB="0" distL="0" distR="0" simplePos="0" locked="0" layoutInCell="1" allowOverlap="1" relativeHeight="5">
+              <wp:anchor behindDoc="0" distT="0" distB="0" distL="0" distR="0" simplePos="0" locked="0" layoutInCell="1" allowOverlap="1" relativeHeight="4">
                 <wp:simplePos x="0" y="0"/>
                 <wp:positionH relativeFrom="column">
                   <wp:align>center</wp:align>
@@ -1300,21 +1296,33 @@
                 <wp:positionV relativeFrom="paragraph">
                   <wp:posOffset>635</wp:posOffset>
                 </wp:positionV>
-                <wp:extent cx="6120130" cy="3962400"/>
+                <wp:extent cx="6120765" cy="3963035"/>
                 <wp:effectExtent l="0" t="0" r="0" b="0"/>
                 <wp:wrapSquare wrapText="largest"/>
-                <wp:docPr id="5" name="Rahmen2"/>
+                <wp:docPr id="6" name="Rahmen2"/>
                 <a:graphic xmlns:a="http://schemas.openxmlformats.org/drawingml/2006/main">
                   <a:graphicData uri="http://schemas.microsoft.com/office/word/2010/wordprocessingShape">
                     <wps:wsp>
-                      <wps:cNvSpPr txBox="1"/>
+                      <wps:cNvSpPr/>
                       <wps:spPr>
                         <a:xfrm>
                           <a:off x="0" y="0"/>
-                          <a:ext cx="6120130" cy="3962400"/>
+                          <a:ext cx="6120000" cy="3962520"/>
                         </a:xfrm>
-                        <a:prstGeom prst="rect"/>
+                        <a:prstGeom prst="rect">
+                          <a:avLst/>
+                        </a:prstGeom>
+                        <a:noFill/>
+                        <a:ln>
+                          <a:noFill/>
+                        </a:ln>
                       </wps:spPr>
+                      <wps:style>
+                        <a:lnRef idx="0"/>
+                        <a:fillRef idx="0"/>
+                        <a:effectRef idx="0"/>
+                        <a:fontRef idx="minor"/>
+                      </wps:style>
                       <wps:txbx>
                         <w:txbxContent>
                           <w:p>
@@ -1329,7 +1337,7 @@
                                 <wp:inline distT="0" distB="0" distL="0" distR="0">
                                   <wp:extent cx="6120130" cy="3710940"/>
                                   <wp:effectExtent l="0" t="0" r="0" b="0"/>
-                                  <wp:docPr id="6" name="Bild3" descr=""/>
+                                  <wp:docPr id="8" name="Bild3" descr=""/>
                                   <wp:cNvGraphicFramePr>
                                     <a:graphicFrameLocks xmlns:a="http://schemas.openxmlformats.org/drawingml/2006/main" noChangeAspect="1"/>
                                   </wp:cNvGraphicFramePr>
@@ -1337,13 +1345,13 @@
                                     <a:graphicData uri="http://schemas.openxmlformats.org/drawingml/2006/picture">
                                       <pic:pic xmlns:pic="http://schemas.openxmlformats.org/drawingml/2006/picture">
                                         <pic:nvPicPr>
-                                          <pic:cNvPr id="6" name="Bild3" descr=""/>
+                                          <pic:cNvPr id="8" name="Bild3" descr=""/>
                                           <pic:cNvPicPr>
                                             <a:picLocks noChangeAspect="1" noChangeArrowheads="1"/>
                                           </pic:cNvPicPr>
                                         </pic:nvPicPr>
                                         <pic:blipFill>
-                                          <a:blip r:embed="rId6"/>
+                                          <a:blip r:embed="rId8"/>
                                           <a:stretch>
                                             <a:fillRect/>
                                           </a:stretch>
@@ -1366,14 +1374,7 @@
                             <w:r>
                               <w:rPr/>
                               <w:br/>
-                            </w:r>
-                            <w:r>
-                              <w:rPr/>
-                              <w:t>Figure</w:t>
-                            </w:r>
-                            <w:r>
-                              <w:rPr/>
-                              <w:t xml:space="preserve"> </w:t>
+                              <w:t xml:space="preserve">Figure </w:t>
                             </w:r>
                             <w:r>
                               <w:rPr/>
@@ -1398,7 +1399,7 @@
                           </w:p>
                         </w:txbxContent>
                       </wps:txbx>
-                      <wps:bodyPr anchor="t" lIns="0" tIns="0" rIns="0" bIns="0">
+                      <wps:bodyPr lIns="90000" rIns="90000" tIns="45000" bIns="45000">
                         <a:noAutofit/>
                       </wps:bodyPr>
                     </wps:wsp>
@@ -1409,8 +1410,11 @@
           </mc:Choice>
           <mc:Fallback>
             <w:pict>
-              <v:rect style="position:absolute;rotation:0;width:481.9pt;height:312pt;mso-wrap-distance-left:0pt;mso-wrap-distance-right:0pt;mso-wrap-distance-top:0pt;mso-wrap-distance-bottom:0pt;margin-top:0pt;mso-position-vertical:top;mso-position-vertical-relative:text;margin-left:0pt;mso-position-horizontal:center;mso-position-horizontal-relative:text">
-                <v:textbox inset="0in,0in,0in,0in">
+              <v:rect id="shape_0" ID="Rahmen2" stroked="f" style="position:absolute;margin-left:0pt;margin-top:0.05pt;width:481.85pt;height:311.95pt;mso-position-horizontal:center">
+                <w10:wrap type="square"/>
+                <v:fill o:detectmouseclick="t" on="false"/>
+                <v:stroke color="#3465a4" joinstyle="round" endcap="flat"/>
+                <v:textbox>
                   <w:txbxContent>
                     <w:p>
                       <w:pPr>
@@ -1424,7 +1428,7 @@
                           <wp:inline distT="0" distB="0" distL="0" distR="0">
                             <wp:extent cx="6120130" cy="3710940"/>
                             <wp:effectExtent l="0" t="0" r="0" b="0"/>
-                            <wp:docPr id="7" name="Bild3" descr=""/>
+                            <wp:docPr id="9" name="Bild3" descr=""/>
                             <wp:cNvGraphicFramePr>
                               <a:graphicFrameLocks xmlns:a="http://schemas.openxmlformats.org/drawingml/2006/main" noChangeAspect="1"/>
                             </wp:cNvGraphicFramePr>
@@ -1432,13 +1436,13 @@
                               <a:graphicData uri="http://schemas.openxmlformats.org/drawingml/2006/picture">
                                 <pic:pic xmlns:pic="http://schemas.openxmlformats.org/drawingml/2006/picture">
                                   <pic:nvPicPr>
-                                    <pic:cNvPr id="7" name="Bild3" descr=""/>
+                                    <pic:cNvPr id="9" name="Bild3" descr=""/>
                                     <pic:cNvPicPr>
                                       <a:picLocks noChangeAspect="1" noChangeArrowheads="1"/>
                                     </pic:cNvPicPr>
                                   </pic:nvPicPr>
                                   <pic:blipFill>
-                                    <a:blip r:embed="rId6"/>
+                                    <a:blip r:embed="rId8"/>
                                     <a:stretch>
                                       <a:fillRect/>
                                     </a:stretch>
@@ -1461,14 +1465,7 @@
                       <w:r>
                         <w:rPr/>
                         <w:br/>
-                      </w:r>
-                      <w:r>
-                        <w:rPr/>
-                        <w:t>Figure</w:t>
-                      </w:r>
-                      <w:r>
-                        <w:rPr/>
-                        <w:t xml:space="preserve"> </w:t>
+                        <w:t xml:space="preserve">Figure </w:t>
                       </w:r>
                       <w:r>
                         <w:rPr/>
@@ -1493,7 +1490,6 @@
                     </w:p>
                   </w:txbxContent>
                 </v:textbox>
-                <w10:wrap type="square" side="largest"/>
               </v:rect>
             </w:pict>
           </mc:Fallback>
@@ -1503,6 +1499,10 @@
     <w:p>
       <w:pPr>
         <w:pStyle w:val="Berschrift2"/>
+        <w:numPr>
+          <w:ilvl w:val="1"/>
+          <w:numId w:val="1"/>
+        </w:numPr>
         <w:rPr/>
       </w:pPr>
       <w:r>
@@ -1515,6 +1515,10 @@
     <w:p>
       <w:pPr>
         <w:pStyle w:val="Berschrift2"/>
+        <w:numPr>
+          <w:ilvl w:val="1"/>
+          <w:numId w:val="1"/>
+        </w:numPr>
         <w:rPr/>
       </w:pPr>
       <w:bookmarkStart w:id="13" w:name="__RefHeading___Toc128_767772636"/>
@@ -1700,11 +1704,18 @@
       <w:r>
         <w:br w:type="page"/>
       </w:r>
-      <w:r>
+    </w:p>
+    <w:p>
+      <w:pPr>
+        <w:pStyle w:val="Normal"/>
+        <w:rPr/>
+      </w:pPr>
+      <w:r>
+        <w:rPr/>
         <mc:AlternateContent>
           <mc:Choice Requires="wps">
             <w:drawing>
-              <wp:anchor behindDoc="0" distT="0" distB="0" distL="0" distR="0" simplePos="0" locked="0" layoutInCell="1" allowOverlap="1" relativeHeight="7">
+              <wp:anchor behindDoc="0" distT="0" distB="0" distL="0" distR="0" simplePos="0" locked="0" layoutInCell="1" allowOverlap="1" relativeHeight="5">
                 <wp:simplePos x="0" y="0"/>
                 <wp:positionH relativeFrom="column">
                   <wp:align>center</wp:align>
@@ -1712,21 +1723,33 @@
                 <wp:positionV relativeFrom="paragraph">
                   <wp:posOffset>635</wp:posOffset>
                 </wp:positionV>
-                <wp:extent cx="6120130" cy="2247900"/>
+                <wp:extent cx="6120765" cy="2248535"/>
                 <wp:effectExtent l="0" t="0" r="0" b="0"/>
                 <wp:wrapSquare wrapText="largest"/>
-                <wp:docPr id="8" name="Rahmen3"/>
+                <wp:docPr id="10" name="Rahmen3"/>
                 <a:graphic xmlns:a="http://schemas.openxmlformats.org/drawingml/2006/main">
                   <a:graphicData uri="http://schemas.microsoft.com/office/word/2010/wordprocessingShape">
                     <wps:wsp>
-                      <wps:cNvSpPr txBox="1"/>
+                      <wps:cNvSpPr/>
                       <wps:spPr>
                         <a:xfrm>
                           <a:off x="0" y="0"/>
-                          <a:ext cx="6120130" cy="2247900"/>
+                          <a:ext cx="6120000" cy="2247840"/>
                         </a:xfrm>
-                        <a:prstGeom prst="rect"/>
+                        <a:prstGeom prst="rect">
+                          <a:avLst/>
+                        </a:prstGeom>
+                        <a:noFill/>
+                        <a:ln>
+                          <a:noFill/>
+                        </a:ln>
                       </wps:spPr>
+                      <wps:style>
+                        <a:lnRef idx="0"/>
+                        <a:fillRef idx="0"/>
+                        <a:effectRef idx="0"/>
+                        <a:fontRef idx="minor"/>
+                      </wps:style>
                       <wps:txbx>
                         <w:txbxContent>
                           <w:p>
@@ -1741,7 +1764,7 @@
                                 <wp:inline distT="0" distB="0" distL="0" distR="0">
                                   <wp:extent cx="6120130" cy="1996440"/>
                                   <wp:effectExtent l="0" t="0" r="0" b="0"/>
-                                  <wp:docPr id="9" name="Bild4" descr=""/>
+                                  <wp:docPr id="12" name="Bild4" descr=""/>
                                   <wp:cNvGraphicFramePr>
                                     <a:graphicFrameLocks xmlns:a="http://schemas.openxmlformats.org/drawingml/2006/main" noChangeAspect="1"/>
                                   </wp:cNvGraphicFramePr>
@@ -1749,13 +1772,13 @@
                                     <a:graphicData uri="http://schemas.openxmlformats.org/drawingml/2006/picture">
                                       <pic:pic xmlns:pic="http://schemas.openxmlformats.org/drawingml/2006/picture">
                                         <pic:nvPicPr>
-                                          <pic:cNvPr id="9" name="Bild4" descr=""/>
+                                          <pic:cNvPr id="12" name="Bild4" descr=""/>
                                           <pic:cNvPicPr>
                                             <a:picLocks noChangeAspect="1" noChangeArrowheads="1"/>
                                           </pic:cNvPicPr>
                                         </pic:nvPicPr>
                                         <pic:blipFill>
-                                          <a:blip r:embed="rId7"/>
+                                          <a:blip r:embed="rId9"/>
                                           <a:stretch>
                                             <a:fillRect/>
                                           </a:stretch>
@@ -1778,14 +1801,7 @@
                             <w:r>
                               <w:rPr/>
                               <w:br/>
-                            </w:r>
-                            <w:r>
-                              <w:rPr/>
-                              <w:t>Figure</w:t>
-                            </w:r>
-                            <w:r>
-                              <w:rPr/>
-                              <w:t xml:space="preserve"> </w:t>
+                              <w:t xml:space="preserve">Figure </w:t>
                             </w:r>
                             <w:r>
                               <w:rPr/>
@@ -1810,7 +1826,7 @@
                           </w:p>
                         </w:txbxContent>
                       </wps:txbx>
-                      <wps:bodyPr anchor="t" lIns="0" tIns="0" rIns="0" bIns="0">
+                      <wps:bodyPr lIns="90000" rIns="90000" tIns="45000" bIns="45000">
                         <a:noAutofit/>
                       </wps:bodyPr>
                     </wps:wsp>
@@ -1821,8 +1837,11 @@
           </mc:Choice>
           <mc:Fallback>
             <w:pict>
-              <v:rect style="position:absolute;rotation:0;width:481.9pt;height:177pt;mso-wrap-distance-left:0pt;mso-wrap-distance-right:0pt;mso-wrap-distance-top:0pt;mso-wrap-distance-bottom:0pt;margin-top:0pt;mso-position-vertical:top;mso-position-vertical-relative:text;margin-left:0pt;mso-position-horizontal:center;mso-position-horizontal-relative:text">
-                <v:textbox inset="0in,0in,0in,0in">
+              <v:rect id="shape_0" ID="Rahmen3" stroked="f" style="position:absolute;margin-left:0pt;margin-top:0.05pt;width:481.85pt;height:176.95pt;mso-position-horizontal:center">
+                <w10:wrap type="square"/>
+                <v:fill o:detectmouseclick="t" on="false"/>
+                <v:stroke color="#3465a4" joinstyle="round" endcap="flat"/>
+                <v:textbox>
                   <w:txbxContent>
                     <w:p>
                       <w:pPr>
@@ -1836,7 +1855,7 @@
                           <wp:inline distT="0" distB="0" distL="0" distR="0">
                             <wp:extent cx="6120130" cy="1996440"/>
                             <wp:effectExtent l="0" t="0" r="0" b="0"/>
-                            <wp:docPr id="10" name="Bild4" descr=""/>
+                            <wp:docPr id="13" name="Bild4" descr=""/>
                             <wp:cNvGraphicFramePr>
                               <a:graphicFrameLocks xmlns:a="http://schemas.openxmlformats.org/drawingml/2006/main" noChangeAspect="1"/>
                             </wp:cNvGraphicFramePr>
@@ -1844,13 +1863,13 @@
                               <a:graphicData uri="http://schemas.openxmlformats.org/drawingml/2006/picture">
                                 <pic:pic xmlns:pic="http://schemas.openxmlformats.org/drawingml/2006/picture">
                                   <pic:nvPicPr>
-                                    <pic:cNvPr id="10" name="Bild4" descr=""/>
+                                    <pic:cNvPr id="13" name="Bild4" descr=""/>
                                     <pic:cNvPicPr>
                                       <a:picLocks noChangeAspect="1" noChangeArrowheads="1"/>
                                     </pic:cNvPicPr>
                                   </pic:nvPicPr>
                                   <pic:blipFill>
-                                    <a:blip r:embed="rId7"/>
+                                    <a:blip r:embed="rId9"/>
                                     <a:stretch>
                                       <a:fillRect/>
                                     </a:stretch>
@@ -1873,14 +1892,7 @@
                       <w:r>
                         <w:rPr/>
                         <w:br/>
-                      </w:r>
-                      <w:r>
-                        <w:rPr/>
-                        <w:t>Figure</w:t>
-                      </w:r>
-                      <w:r>
-                        <w:rPr/>
-                        <w:t xml:space="preserve"> </w:t>
+                        <w:t xml:space="preserve">Figure </w:t>
                       </w:r>
                       <w:r>
                         <w:rPr/>
@@ -1905,7 +1917,6 @@
                     </w:p>
                   </w:txbxContent>
                 </v:textbox>
-                <w10:wrap type="square" side="largest"/>
               </v:rect>
             </w:pict>
           </mc:Fallback>
@@ -1917,7 +1928,7 @@
         <w:pStyle w:val="Berschrift1"/>
         <w:numPr>
           <w:ilvl w:val="0"/>
-          <w:numId w:val="1"/>
+          <w:numId w:val="2"/>
         </w:numPr>
         <w:rPr/>
       </w:pPr>
@@ -1953,7 +1964,7 @@
         <w:pStyle w:val="Berschrift1"/>
         <w:numPr>
           <w:ilvl w:val="0"/>
-          <w:numId w:val="1"/>
+          <w:numId w:val="2"/>
         </w:numPr>
         <w:rPr/>
       </w:pPr>
@@ -1986,15 +1997,18 @@
       </w:r>
     </w:p>
     <w:sectPr>
+      <w:headerReference w:type="default" r:id="rId10"/>
+      <w:footerReference w:type="default" r:id="rId11"/>
       <w:footnotePr>
         <w:numFmt w:val="decimal"/>
       </w:footnotePr>
-      <w:type w:val="evenPage"/>
+      <w:type w:val="nextPage"/>
       <w:pgSz w:w="11906" w:h="16838"/>
       <w:pgMar w:left="1134" w:right="1134" w:header="0" w:top="1134" w:footer="0" w:bottom="1134" w:gutter="0"/>
       <w:pgNumType w:fmt="decimal"/>
       <w:formProt w:val="false"/>
       <w:textDirection w:val="lrTb"/>
+      <w:docGrid w:type="default" w:linePitch="240" w:charSpace="4294961151"/>
     </w:sectPr>
   </w:body>
 </w:document>
@@ -2014,13 +2028,39 @@
 </w:ftr>
 </file>
 
+<file path=word/footer2.xml><?xml version="1.0" encoding="utf-8"?>
+<w:ftr xmlns:o="urn:schemas-microsoft-com:office:office" xmlns:r="http://schemas.openxmlformats.org/officeDocument/2006/relationships" xmlns:v="urn:schemas-microsoft-com:vml" xmlns:w="http://schemas.openxmlformats.org/wordprocessingml/2006/main" xmlns:w10="urn:schemas-microsoft-com:office:word" xmlns:wp="http://schemas.openxmlformats.org/drawingml/2006/wordprocessingDrawing" xmlns:wps="http://schemas.microsoft.com/office/word/2010/wordprocessingShape" xmlns:wpg="http://schemas.microsoft.com/office/word/2010/wordprocessingGroup" xmlns:mc="http://schemas.openxmlformats.org/markup-compatibility/2006" xmlns:wp14="http://schemas.microsoft.com/office/word/2010/wordprocessingDrawing" xmlns:w14="http://schemas.microsoft.com/office/word/2010/wordml" mc:Ignorable="w14 wp14">
+  <w:p>
+    <w:pPr>
+      <w:pStyle w:val="Fuzeile"/>
+      <w:rPr/>
+    </w:pPr>
+    <w:r>
+      <w:rPr/>
+    </w:r>
+  </w:p>
+</w:ftr>
+</file>
+
+<file path=word/footer3.xml><?xml version="1.0" encoding="utf-8"?>
+<w:ftr xmlns:o="urn:schemas-microsoft-com:office:office" xmlns:r="http://schemas.openxmlformats.org/officeDocument/2006/relationships" xmlns:v="urn:schemas-microsoft-com:vml" xmlns:w="http://schemas.openxmlformats.org/wordprocessingml/2006/main" xmlns:w10="urn:schemas-microsoft-com:office:word" xmlns:wp="http://schemas.openxmlformats.org/drawingml/2006/wordprocessingDrawing" xmlns:wps="http://schemas.microsoft.com/office/word/2010/wordprocessingShape" xmlns:wpg="http://schemas.microsoft.com/office/word/2010/wordprocessingGroup" xmlns:mc="http://schemas.openxmlformats.org/markup-compatibility/2006" xmlns:wp14="http://schemas.microsoft.com/office/word/2010/wordprocessingDrawing" xmlns:w14="http://schemas.microsoft.com/office/word/2010/wordml" mc:Ignorable="w14 wp14">
+  <w:p>
+    <w:pPr>
+      <w:pStyle w:val="Fuzeile"/>
+      <w:rPr/>
+    </w:pPr>
+    <w:r>
+      <w:rPr/>
+    </w:r>
+  </w:p>
+</w:ftr>
+</file>
+
 <file path=word/footnotes.xml><?xml version="1.0" encoding="utf-8"?>
 <w:footnotes xmlns:o="urn:schemas-microsoft-com:office:office" xmlns:r="http://schemas.openxmlformats.org/officeDocument/2006/relationships" xmlns:v="urn:schemas-microsoft-com:vml" xmlns:w="http://schemas.openxmlformats.org/wordprocessingml/2006/main" xmlns:w10="urn:schemas-microsoft-com:office:word" xmlns:wp="http://schemas.openxmlformats.org/drawingml/2006/wordprocessingDrawing" xmlns:wps="http://schemas.microsoft.com/office/word/2010/wordprocessingShape" xmlns:wpg="http://schemas.microsoft.com/office/word/2010/wordprocessingGroup" xmlns:mc="http://schemas.openxmlformats.org/markup-compatibility/2006" xmlns:wp14="http://schemas.microsoft.com/office/word/2010/wordprocessingDrawing" xmlns:w14="http://schemas.microsoft.com/office/word/2010/wordml" mc:Ignorable="w14 wp14">
   <w:footnote w:id="0" w:type="separator">
     <w:p>
-      <w:r>
-        <w:separator/>
-      </w:r>
+      <w:r/>
     </w:p>
   </w:footnote>
   <w:footnote w:id="1" w:type="continuationSeparator">
@@ -2040,6 +2080,9 @@
         <w:rPr/>
         <w:footnoteRef/>
         <w:tab/>
+      </w:r>
+      <w:r>
+        <w:rPr/>
         <w:t>http://www.bitExpert.de</w:t>
       </w:r>
     </w:p>
@@ -2054,6 +2097,9 @@
         <w:rPr/>
         <w:footnoteRef/>
         <w:tab/>
+      </w:r>
+      <w:r>
+        <w:rPr/>
         <w:t>https://getcomposer.org/</w:t>
       </w:r>
     </w:p>
@@ -2068,6 +2114,9 @@
         <w:rPr/>
         <w:footnoteRef/>
         <w:tab/>
+      </w:r>
+      <w:r>
+        <w:rPr/>
         <w:t>https://github.com/bitExpert/magento2-force-login</w:t>
       </w:r>
     </w:p>
@@ -2082,6 +2131,9 @@
         <w:rPr/>
         <w:footnoteRef/>
         <w:tab/>
+      </w:r>
+      <w:r>
+        <w:rPr/>
         <w:t>https://github.com/bitExpert/magento2-force-login/blob/master/LICENSE</w:t>
       </w:r>
     </w:p>
@@ -2090,6 +2142,34 @@
 </file>
 
 <file path=word/header1.xml><?xml version="1.0" encoding="utf-8"?>
+<w:hdr xmlns:o="urn:schemas-microsoft-com:office:office" xmlns:r="http://schemas.openxmlformats.org/officeDocument/2006/relationships" xmlns:v="urn:schemas-microsoft-com:vml" xmlns:w="http://schemas.openxmlformats.org/wordprocessingml/2006/main" xmlns:w10="urn:schemas-microsoft-com:office:word" xmlns:wp="http://schemas.openxmlformats.org/drawingml/2006/wordprocessingDrawing" xmlns:wps="http://schemas.microsoft.com/office/word/2010/wordprocessingShape" xmlns:wpg="http://schemas.microsoft.com/office/word/2010/wordprocessingGroup" xmlns:mc="http://schemas.openxmlformats.org/markup-compatibility/2006" xmlns:wp14="http://schemas.microsoft.com/office/word/2010/wordprocessingDrawing" xmlns:w14="http://schemas.microsoft.com/office/word/2010/wordml" mc:Ignorable="w14 wp14">
+  <w:p>
+    <w:pPr>
+      <w:pStyle w:val="Kopfzeile"/>
+      <w:rPr/>
+    </w:pPr>
+    <w:r>
+      <w:rPr/>
+    </w:r>
+  </w:p>
+</w:hdr>
+</file>
+
+<file path=word/header2.xml><?xml version="1.0" encoding="utf-8"?>
+<w:hdr xmlns:o="urn:schemas-microsoft-com:office:office" xmlns:r="http://schemas.openxmlformats.org/officeDocument/2006/relationships" xmlns:v="urn:schemas-microsoft-com:vml" xmlns:w="http://schemas.openxmlformats.org/wordprocessingml/2006/main" xmlns:w10="urn:schemas-microsoft-com:office:word" xmlns:wp="http://schemas.openxmlformats.org/drawingml/2006/wordprocessingDrawing" xmlns:wps="http://schemas.microsoft.com/office/word/2010/wordprocessingShape" xmlns:wpg="http://schemas.microsoft.com/office/word/2010/wordprocessingGroup" xmlns:mc="http://schemas.openxmlformats.org/markup-compatibility/2006" xmlns:wp14="http://schemas.microsoft.com/office/word/2010/wordprocessingDrawing" xmlns:w14="http://schemas.microsoft.com/office/word/2010/wordml" mc:Ignorable="w14 wp14">
+  <w:p>
+    <w:pPr>
+      <w:pStyle w:val="Kopfzeile"/>
+      <w:rPr/>
+    </w:pPr>
+    <w:r>
+      <w:rPr/>
+    </w:r>
+  </w:p>
+</w:hdr>
+</file>
+
+<file path=word/header3.xml><?xml version="1.0" encoding="utf-8"?>
 <w:hdr xmlns:o="urn:schemas-microsoft-com:office:office" xmlns:r="http://schemas.openxmlformats.org/officeDocument/2006/relationships" xmlns:v="urn:schemas-microsoft-com:vml" xmlns:w="http://schemas.openxmlformats.org/wordprocessingml/2006/main" xmlns:w10="urn:schemas-microsoft-com:office:word" xmlns:wp="http://schemas.openxmlformats.org/drawingml/2006/wordprocessingDrawing" xmlns:wps="http://schemas.microsoft.com/office/word/2010/wordprocessingShape" xmlns:wpg="http://schemas.microsoft.com/office/word/2010/wordprocessingGroup" xmlns:mc="http://schemas.openxmlformats.org/markup-compatibility/2006" xmlns:wp14="http://schemas.microsoft.com/office/word/2010/wordprocessingDrawing" xmlns:w14="http://schemas.microsoft.com/office/word/2010/wordml" mc:Ignorable="w14 wp14">
   <w:p>
     <w:pPr>
@@ -2202,6 +2282,98 @@
   <w:abstractNum w:abstractNumId="2">
     <w:lvl w:ilvl="0">
       <w:start w:val="1"/>
+      <w:numFmt w:val="none"/>
+      <w:suff w:val="nothing"/>
+      <w:lvlText w:val=""/>
+      <w:lvlJc w:val="left"/>
+      <w:pPr>
+        <w:ind w:left="0" w:hanging="0"/>
+      </w:pPr>
+    </w:lvl>
+    <w:lvl w:ilvl="1">
+      <w:start w:val="1"/>
+      <w:numFmt w:val="none"/>
+      <w:suff w:val="nothing"/>
+      <w:lvlText w:val=""/>
+      <w:lvlJc w:val="left"/>
+      <w:pPr>
+        <w:ind w:left="0" w:hanging="0"/>
+      </w:pPr>
+    </w:lvl>
+    <w:lvl w:ilvl="2">
+      <w:start w:val="1"/>
+      <w:numFmt w:val="none"/>
+      <w:suff w:val="nothing"/>
+      <w:lvlText w:val=""/>
+      <w:lvlJc w:val="left"/>
+      <w:pPr>
+        <w:ind w:left="0" w:hanging="0"/>
+      </w:pPr>
+    </w:lvl>
+    <w:lvl w:ilvl="3">
+      <w:start w:val="1"/>
+      <w:numFmt w:val="none"/>
+      <w:suff w:val="nothing"/>
+      <w:lvlText w:val=""/>
+      <w:lvlJc w:val="left"/>
+      <w:pPr>
+        <w:ind w:left="0" w:hanging="0"/>
+      </w:pPr>
+    </w:lvl>
+    <w:lvl w:ilvl="4">
+      <w:start w:val="1"/>
+      <w:numFmt w:val="none"/>
+      <w:suff w:val="nothing"/>
+      <w:lvlText w:val=""/>
+      <w:lvlJc w:val="left"/>
+      <w:pPr>
+        <w:ind w:left="0" w:hanging="0"/>
+      </w:pPr>
+    </w:lvl>
+    <w:lvl w:ilvl="5">
+      <w:start w:val="1"/>
+      <w:numFmt w:val="none"/>
+      <w:suff w:val="nothing"/>
+      <w:lvlText w:val=""/>
+      <w:lvlJc w:val="left"/>
+      <w:pPr>
+        <w:ind w:left="0" w:hanging="0"/>
+      </w:pPr>
+    </w:lvl>
+    <w:lvl w:ilvl="6">
+      <w:start w:val="1"/>
+      <w:numFmt w:val="none"/>
+      <w:suff w:val="nothing"/>
+      <w:lvlText w:val=""/>
+      <w:lvlJc w:val="left"/>
+      <w:pPr>
+        <w:ind w:left="0" w:hanging="0"/>
+      </w:pPr>
+    </w:lvl>
+    <w:lvl w:ilvl="7">
+      <w:start w:val="1"/>
+      <w:numFmt w:val="none"/>
+      <w:suff w:val="nothing"/>
+      <w:lvlText w:val=""/>
+      <w:lvlJc w:val="left"/>
+      <w:pPr>
+        <w:ind w:left="0" w:hanging="0"/>
+      </w:pPr>
+    </w:lvl>
+    <w:lvl w:ilvl="8">
+      <w:start w:val="1"/>
+      <w:numFmt w:val="none"/>
+      <w:suff w:val="nothing"/>
+      <w:lvlText w:val=""/>
+      <w:lvlJc w:val="left"/>
+      <w:pPr>
+        <w:ind w:left="0" w:hanging="0"/>
+      </w:pPr>
+    </w:lvl>
+  </w:abstractNum>
+  <w:abstractNum w:abstractNumId="3">
+    <w:lvl w:ilvl="0">
+      <w:start w:val="1"/>
       <w:numFmt w:val="bullet"/>
       <w:lvlText w:val=""/>
       <w:lvlJc w:val="left"/>
@@ -2351,6 +2523,9 @@
   <w:num w:numId="2">
     <w:abstractNumId w:val="2"/>
   </w:num>
+  <w:num w:numId="3">
+    <w:abstractNumId w:val="3"/>
+  </w:num>
 </w:numbering>
 </file>
 
@@ -2360,15 +2535,12 @@
     <w:rPrDefault>
       <w:rPr>
         <w:rFonts w:ascii="Liberation Serif" w:hAnsi="Liberation Serif" w:eastAsia="Droid Sans Fallback" w:cs="FreeSans"/>
-        <w:sz w:val="24"/>
         <w:szCs w:val="24"/>
         <w:lang w:val="de-DE" w:eastAsia="zh-CN" w:bidi="hi-IN"/>
       </w:rPr>
     </w:rPrDefault>
     <w:pPrDefault>
-      <w:pPr>
-        <w:widowControl/>
-      </w:pPr>
+      <w:pPr/>
     </w:pPrDefault>
   </w:docDefaults>
   <w:style w:type="paragraph" w:styleId="Normal">
@@ -2376,10 +2548,12 @@
     <w:qFormat/>
     <w:pPr>
       <w:widowControl/>
+      <w:bidi w:val="0"/>
+      <w:jc w:val="left"/>
     </w:pPr>
     <w:rPr>
       <w:rFonts w:ascii="Liberation Serif" w:hAnsi="Liberation Serif" w:eastAsia="Droid Sans Fallback" w:cs="FreeSans"/>
-      <w:color w:val="auto"/>
+      <w:color w:val="00000A"/>
       <w:sz w:val="24"/>
       <w:szCs w:val="24"/>
       <w:lang w:val="de-DE" w:eastAsia="zh-CN" w:bidi="hi-IN"/>
@@ -2388,7 +2562,6 @@
   <w:style w:type="paragraph" w:styleId="Berschrift1">
     <w:name w:val="Heading 1"/>
     <w:basedOn w:val="Berschrift"/>
-    <w:next w:val="Textkrper"/>
     <w:qFormat/>
     <w:pPr>
       <w:numPr>
@@ -2409,9 +2582,12 @@
   <w:style w:type="paragraph" w:styleId="Berschrift2">
     <w:name w:val="Heading 2"/>
     <w:basedOn w:val="Berschrift"/>
-    <w:next w:val="Textkrper"/>
     <w:qFormat/>
     <w:pPr>
+      <w:numPr>
+        <w:ilvl w:val="1"/>
+        <w:numId w:val="1"/>
+      </w:numPr>
       <w:spacing w:before="200" w:after="120"/>
       <w:outlineLvl w:val="1"/>
       <w:outlineLvl w:val="1"/>
@@ -2465,6 +2641,69 @@
     <w:name w:val="Endnotenzeichen"/>
     <w:qFormat/>
     <w:rPr/>
+  </w:style>
+  <w:style w:type="character" w:styleId="ListLabel1">
+    <w:name w:val="ListLabel 1"/>
+    <w:qFormat/>
+    <w:rPr>
+      <w:rFonts w:cs="OpenSymbol"/>
+    </w:rPr>
+  </w:style>
+  <w:style w:type="character" w:styleId="ListLabel2">
+    <w:name w:val="ListLabel 2"/>
+    <w:qFormat/>
+    <w:rPr>
+      <w:rFonts w:cs="OpenSymbol"/>
+    </w:rPr>
+  </w:style>
+  <w:style w:type="character" w:styleId="ListLabel3">
+    <w:name w:val="ListLabel 3"/>
+    <w:qFormat/>
+    <w:rPr>
+      <w:rFonts w:cs="OpenSymbol"/>
+    </w:rPr>
+  </w:style>
+  <w:style w:type="character" w:styleId="ListLabel4">
+    <w:name w:val="ListLabel 4"/>
+    <w:qFormat/>
+    <w:rPr>
+      <w:rFonts w:cs="OpenSymbol"/>
+    </w:rPr>
+  </w:style>
+  <w:style w:type="character" w:styleId="ListLabel5">
+    <w:name w:val="ListLabel 5"/>
+    <w:qFormat/>
+    <w:rPr>
+      <w:rFonts w:cs="OpenSymbol"/>
+    </w:rPr>
+  </w:style>
+  <w:style w:type="character" w:styleId="ListLabel6">
+    <w:name w:val="ListLabel 6"/>
+    <w:qFormat/>
+    <w:rPr>
+      <w:rFonts w:cs="OpenSymbol"/>
+    </w:rPr>
+  </w:style>
+  <w:style w:type="character" w:styleId="ListLabel7">
+    <w:name w:val="ListLabel 7"/>
+    <w:qFormat/>
+    <w:rPr>
+      <w:rFonts w:cs="OpenSymbol"/>
+    </w:rPr>
+  </w:style>
+  <w:style w:type="character" w:styleId="ListLabel8">
+    <w:name w:val="ListLabel 8"/>
+    <w:qFormat/>
+    <w:rPr>
+      <w:rFonts w:cs="OpenSymbol"/>
+    </w:rPr>
+  </w:style>
+  <w:style w:type="character" w:styleId="ListLabel9">
+    <w:name w:val="ListLabel 9"/>
+    <w:qFormat/>
+    <w:rPr>
+      <w:rFonts w:cs="OpenSymbol"/>
+    </w:rPr>
   </w:style>
   <w:style w:type="paragraph" w:styleId="Berschrift">
     <w:name w:val="Überschrift"/>
@@ -2527,7 +2766,6 @@
   <w:style w:type="paragraph" w:styleId="Titel">
     <w:name w:val="Title"/>
     <w:basedOn w:val="Berschrift"/>
-    <w:next w:val="Textkrper"/>
     <w:qFormat/>
     <w:pPr>
       <w:jc w:val="center"/>
@@ -2542,7 +2780,6 @@
   <w:style w:type="paragraph" w:styleId="Untertitel">
     <w:name w:val="Subtitle"/>
     <w:basedOn w:val="Berschrift"/>
-    <w:next w:val="Textkrper"/>
     <w:qFormat/>
     <w:pPr>
       <w:spacing w:before="60" w:after="120"/>
@@ -2577,9 +2814,10 @@
     </w:pPr>
     <w:rPr/>
   </w:style>
-  <w:style w:type="paragraph" w:styleId="Inhaltsverzeichnisberschrift">
+  <w:style w:type="paragraph" w:styleId="TOAHeading">
     <w:name w:val="TOA Heading"/>
     <w:basedOn w:val="Berschrift"/>
+    <w:qFormat/>
     <w:pPr>
       <w:suppressLineNumbers/>
       <w:ind w:left="0" w:hanging="0"/>
@@ -2645,5 +2883,12 @@
     </w:pPr>
     <w:rPr/>
   </w:style>
+  <w:style w:type="paragraph" w:styleId="Rahmeninhalt">
+    <w:name w:val="Rahmeninhalt"/>
+    <w:basedOn w:val="Normal"/>
+    <w:qFormat/>
+    <w:pPr/>
+    <w:rPr/>
+  </w:style>
 </w:styles>
 </file>
</xml_diff>

<commit_message>
Updated changelog and documentation
</commit_message>
<xml_diff>
--- a/docs/UserGuide.docx
+++ b/docs/UserGuide.docx
@@ -1,6 +1,6 @@
 
 <file path=word/document.xml><?xml version="1.0" encoding="utf-8"?>
-<w:document xmlns:wpc="http://schemas.microsoft.com/office/word/2010/wordprocessingCanvas" xmlns:cx="http://schemas.microsoft.com/office/drawing/2014/chartex" xmlns:cx1="http://schemas.microsoft.com/office/drawing/2015/9/8/chartex" xmlns:cx2="http://schemas.microsoft.com/office/drawing/2015/10/21/chartex" xmlns:cx3="http://schemas.microsoft.com/office/drawing/2016/5/9/chartex" xmlns:cx4="http://schemas.microsoft.com/office/drawing/2016/5/10/chartex" xmlns:cx5="http://schemas.microsoft.com/office/drawing/2016/5/11/chartex" xmlns:mc="http://schemas.openxmlformats.org/markup-compatibility/2006" xmlns:o="urn:schemas-microsoft-com:office:office" xmlns:r="http://schemas.openxmlformats.org/officeDocument/2006/relationships" xmlns:m="http://schemas.openxmlformats.org/officeDocument/2006/math" xmlns:v="urn:schemas-microsoft-com:vml" xmlns:wp14="http://schemas.microsoft.com/office/word/2010/wordprocessingDrawing" xmlns:wp="http://schemas.openxmlformats.org/drawingml/2006/wordprocessingDrawing" xmlns:w10="urn:schemas-microsoft-com:office:word" xmlns:w="http://schemas.openxmlformats.org/wordprocessingml/2006/main" xmlns:w14="http://schemas.microsoft.com/office/word/2010/wordml" xmlns:w15="http://schemas.microsoft.com/office/word/2012/wordml" xmlns:w16se="http://schemas.microsoft.com/office/word/2015/wordml/symex" xmlns:wpg="http://schemas.microsoft.com/office/word/2010/wordprocessingGroup" xmlns:wpi="http://schemas.microsoft.com/office/word/2010/wordprocessingInk" xmlns:wne="http://schemas.microsoft.com/office/word/2006/wordml" xmlns:wps="http://schemas.microsoft.com/office/word/2010/wordprocessingShape" mc:Ignorable="w14 w15 w16se wp14">
+<w:document xmlns:wpc="http://schemas.microsoft.com/office/word/2010/wordprocessingCanvas" xmlns:cx="http://schemas.microsoft.com/office/drawing/2014/chartex" xmlns:cx1="http://schemas.microsoft.com/office/drawing/2015/9/8/chartex" xmlns:cx2="http://schemas.microsoft.com/office/drawing/2015/10/21/chartex" xmlns:cx3="http://schemas.microsoft.com/office/drawing/2016/5/9/chartex" xmlns:cx4="http://schemas.microsoft.com/office/drawing/2016/5/10/chartex" xmlns:cx5="http://schemas.microsoft.com/office/drawing/2016/5/11/chartex" xmlns:cx6="http://schemas.microsoft.com/office/drawing/2016/5/12/chartex" xmlns:cx7="http://schemas.microsoft.com/office/drawing/2016/5/13/chartex" xmlns:cx8="http://schemas.microsoft.com/office/drawing/2016/5/14/chartex" xmlns:mc="http://schemas.openxmlformats.org/markup-compatibility/2006" xmlns:o="urn:schemas-microsoft-com:office:office" xmlns:r="http://schemas.openxmlformats.org/officeDocument/2006/relationships" xmlns:m="http://schemas.openxmlformats.org/officeDocument/2006/math" xmlns:v="urn:schemas-microsoft-com:vml" xmlns:wp14="http://schemas.microsoft.com/office/word/2010/wordprocessingDrawing" xmlns:wp="http://schemas.openxmlformats.org/drawingml/2006/wordprocessingDrawing" xmlns:w10="urn:schemas-microsoft-com:office:word" xmlns:w="http://schemas.openxmlformats.org/wordprocessingml/2006/main" xmlns:w14="http://schemas.microsoft.com/office/word/2010/wordml" xmlns:w15="http://schemas.microsoft.com/office/word/2012/wordml" xmlns:w16se="http://schemas.microsoft.com/office/word/2015/wordml/symex" xmlns:wpg="http://schemas.microsoft.com/office/word/2010/wordprocessingGroup" xmlns:wpi="http://schemas.microsoft.com/office/word/2010/wordprocessingInk" xmlns:wne="http://schemas.microsoft.com/office/word/2006/wordml" xmlns:wps="http://schemas.microsoft.com/office/word/2010/wordprocessingShape" mc:Ignorable="w14 w15 w16se wp14">
   <w:body>
     <w:p>
       <w:pPr>
@@ -227,7 +227,19 @@
         <w:rPr>
           <w:lang w:val="en-US"/>
         </w:rPr>
-        <w:t>Version 1.1</w:t>
+        <w:t>Version 2</w:t>
+      </w:r>
+      <w:r>
+        <w:rPr>
+          <w:lang w:val="en-US"/>
+        </w:rPr>
+        <w:t>.</w:t>
+      </w:r>
+      <w:r>
+        <w:rPr>
+          <w:lang w:val="en-US"/>
+        </w:rPr>
+        <w:t>0</w:t>
       </w:r>
     </w:p>
     <w:p>
@@ -261,6 +273,8 @@
           <w:rFonts w:asciiTheme="minorHAnsi" w:eastAsiaTheme="minorEastAsia" w:hAnsiTheme="minorHAnsi" w:cstheme="minorBidi"/>
           <w:noProof/>
           <w:color w:val="auto"/>
+          <w:sz w:val="22"/>
+          <w:szCs w:val="22"/>
           <w:lang w:eastAsia="de-DE" w:bidi="ar-SA"/>
         </w:rPr>
       </w:pPr>
@@ -282,7 +296,7 @@
         </w:rPr>
         <w:fldChar w:fldCharType="separate"/>
       </w:r>
-      <w:hyperlink w:anchor="_Toc477007055" w:history="1">
+      <w:hyperlink w:anchor="_Toc477808531" w:history="1">
         <w:r>
           <w:rPr>
             <w:rStyle w:val="Hyperlink"/>
@@ -307,7 +321,7 @@
           <w:rPr>
             <w:noProof/>
           </w:rPr>
-          <w:instrText xml:space="preserve"> PAGEREF _Toc477007055 \h </w:instrText>
+          <w:instrText xml:space="preserve"> PAGEREF _Toc477808531 \h </w:instrText>
         </w:r>
         <w:r>
           <w:rPr>
@@ -341,10 +355,12 @@
           <w:rFonts w:asciiTheme="minorHAnsi" w:eastAsiaTheme="minorEastAsia" w:hAnsiTheme="minorHAnsi" w:cstheme="minorBidi"/>
           <w:noProof/>
           <w:color w:val="auto"/>
+          <w:sz w:val="22"/>
+          <w:szCs w:val="22"/>
           <w:lang w:eastAsia="de-DE" w:bidi="ar-SA"/>
         </w:rPr>
       </w:pPr>
-      <w:hyperlink w:anchor="_Toc477007056" w:history="1">
+      <w:hyperlink w:anchor="_Toc477808532" w:history="1">
         <w:r>
           <w:rPr>
             <w:rStyle w:val="Hyperlink"/>
@@ -369,7 +385,7 @@
           <w:rPr>
             <w:noProof/>
           </w:rPr>
-          <w:instrText xml:space="preserve"> PAGEREF _Toc477007056 \h </w:instrText>
+          <w:instrText xml:space="preserve"> PAGEREF _Toc477808532 \h </w:instrText>
         </w:r>
         <w:r>
           <w:rPr>
@@ -403,10 +419,12 @@
           <w:rFonts w:asciiTheme="minorHAnsi" w:eastAsiaTheme="minorEastAsia" w:hAnsiTheme="minorHAnsi" w:cstheme="minorBidi"/>
           <w:noProof/>
           <w:color w:val="auto"/>
+          <w:sz w:val="22"/>
+          <w:szCs w:val="22"/>
           <w:lang w:eastAsia="de-DE" w:bidi="ar-SA"/>
         </w:rPr>
       </w:pPr>
-      <w:hyperlink w:anchor="_Toc477007057" w:history="1">
+      <w:hyperlink w:anchor="_Toc477808533" w:history="1">
         <w:r>
           <w:rPr>
             <w:rStyle w:val="Hyperlink"/>
@@ -431,7 +449,7 @@
           <w:rPr>
             <w:noProof/>
           </w:rPr>
-          <w:instrText xml:space="preserve"> PAGEREF _Toc477007057 \h </w:instrText>
+          <w:instrText xml:space="preserve"> PAGEREF _Toc477808533 \h </w:instrText>
         </w:r>
         <w:r>
           <w:rPr>
@@ -465,10 +483,12 @@
           <w:rFonts w:asciiTheme="minorHAnsi" w:eastAsiaTheme="minorEastAsia" w:hAnsiTheme="minorHAnsi" w:cstheme="minorBidi"/>
           <w:noProof/>
           <w:color w:val="auto"/>
+          <w:sz w:val="22"/>
+          <w:szCs w:val="22"/>
           <w:lang w:eastAsia="de-DE" w:bidi="ar-SA"/>
         </w:rPr>
       </w:pPr>
-      <w:hyperlink w:anchor="_Toc477007058" w:history="1">
+      <w:hyperlink w:anchor="_Toc477808534" w:history="1">
         <w:r>
           <w:rPr>
             <w:rStyle w:val="Hyperlink"/>
@@ -493,7 +513,7 @@
           <w:rPr>
             <w:noProof/>
           </w:rPr>
-          <w:instrText xml:space="preserve"> PAGEREF _Toc477007058 \h </w:instrText>
+          <w:instrText xml:space="preserve"> PAGEREF _Toc477808534 \h </w:instrText>
         </w:r>
         <w:r>
           <w:rPr>
@@ -527,10 +547,12 @@
           <w:rFonts w:asciiTheme="minorHAnsi" w:eastAsiaTheme="minorEastAsia" w:hAnsiTheme="minorHAnsi" w:cstheme="minorBidi"/>
           <w:noProof/>
           <w:color w:val="auto"/>
+          <w:sz w:val="22"/>
+          <w:szCs w:val="22"/>
           <w:lang w:eastAsia="de-DE" w:bidi="ar-SA"/>
         </w:rPr>
       </w:pPr>
-      <w:hyperlink w:anchor="_Toc477007059" w:history="1">
+      <w:hyperlink w:anchor="_Toc477808535" w:history="1">
         <w:r>
           <w:rPr>
             <w:rStyle w:val="Hyperlink"/>
@@ -555,7 +577,7 @@
           <w:rPr>
             <w:noProof/>
           </w:rPr>
-          <w:instrText xml:space="preserve"> PAGEREF _Toc477007059 \h </w:instrText>
+          <w:instrText xml:space="preserve"> PAGEREF _Toc477808535 \h </w:instrText>
         </w:r>
         <w:r>
           <w:rPr>
@@ -589,10 +611,12 @@
           <w:rFonts w:asciiTheme="minorHAnsi" w:eastAsiaTheme="minorEastAsia" w:hAnsiTheme="minorHAnsi" w:cstheme="minorBidi"/>
           <w:noProof/>
           <w:color w:val="auto"/>
+          <w:sz w:val="22"/>
+          <w:szCs w:val="22"/>
           <w:lang w:eastAsia="de-DE" w:bidi="ar-SA"/>
         </w:rPr>
       </w:pPr>
-      <w:hyperlink w:anchor="_Toc477007060" w:history="1">
+      <w:hyperlink w:anchor="_Toc477808536" w:history="1">
         <w:r>
           <w:rPr>
             <w:rStyle w:val="Hyperlink"/>
@@ -617,7 +641,7 @@
           <w:rPr>
             <w:noProof/>
           </w:rPr>
-          <w:instrText xml:space="preserve"> PAGEREF _Toc477007060 \h </w:instrText>
+          <w:instrText xml:space="preserve"> PAGEREF _Toc477808536 \h </w:instrText>
         </w:r>
         <w:r>
           <w:rPr>
@@ -651,10 +675,12 @@
           <w:rFonts w:asciiTheme="minorHAnsi" w:eastAsiaTheme="minorEastAsia" w:hAnsiTheme="minorHAnsi" w:cstheme="minorBidi"/>
           <w:noProof/>
           <w:color w:val="auto"/>
+          <w:sz w:val="22"/>
+          <w:szCs w:val="22"/>
           <w:lang w:eastAsia="de-DE" w:bidi="ar-SA"/>
         </w:rPr>
       </w:pPr>
-      <w:hyperlink w:anchor="_Toc477007061" w:history="1">
+      <w:hyperlink w:anchor="_Toc477808537" w:history="1">
         <w:r>
           <w:rPr>
             <w:rStyle w:val="Hyperlink"/>
@@ -679,7 +705,7 @@
           <w:rPr>
             <w:noProof/>
           </w:rPr>
-          <w:instrText xml:space="preserve"> PAGEREF _Toc477007061 \h </w:instrText>
+          <w:instrText xml:space="preserve"> PAGEREF _Toc477808537 \h </w:instrText>
         </w:r>
         <w:r>
           <w:rPr>
@@ -713,10 +739,12 @@
           <w:rFonts w:asciiTheme="minorHAnsi" w:eastAsiaTheme="minorEastAsia" w:hAnsiTheme="minorHAnsi" w:cstheme="minorBidi"/>
           <w:noProof/>
           <w:color w:val="auto"/>
+          <w:sz w:val="22"/>
+          <w:szCs w:val="22"/>
           <w:lang w:eastAsia="de-DE" w:bidi="ar-SA"/>
         </w:rPr>
       </w:pPr>
-      <w:hyperlink w:anchor="_Toc477007062" w:history="1">
+      <w:hyperlink w:anchor="_Toc477808538" w:history="1">
         <w:r>
           <w:rPr>
             <w:rStyle w:val="Hyperlink"/>
@@ -741,7 +769,7 @@
           <w:rPr>
             <w:noProof/>
           </w:rPr>
-          <w:instrText xml:space="preserve"> PAGEREF _Toc477007062 \h </w:instrText>
+          <w:instrText xml:space="preserve"> PAGEREF _Toc477808538 \h </w:instrText>
         </w:r>
         <w:r>
           <w:rPr>
@@ -775,10 +803,12 @@
           <w:rFonts w:asciiTheme="minorHAnsi" w:eastAsiaTheme="minorEastAsia" w:hAnsiTheme="minorHAnsi" w:cstheme="minorBidi"/>
           <w:noProof/>
           <w:color w:val="auto"/>
+          <w:sz w:val="22"/>
+          <w:szCs w:val="22"/>
           <w:lang w:eastAsia="de-DE" w:bidi="ar-SA"/>
         </w:rPr>
       </w:pPr>
-      <w:hyperlink w:anchor="_Toc477007063" w:history="1">
+      <w:hyperlink w:anchor="_Toc477808539" w:history="1">
         <w:r>
           <w:rPr>
             <w:rStyle w:val="Hyperlink"/>
@@ -803,7 +833,7 @@
           <w:rPr>
             <w:noProof/>
           </w:rPr>
-          <w:instrText xml:space="preserve"> PAGEREF _Toc477007063 \h </w:instrText>
+          <w:instrText xml:space="preserve"> PAGEREF _Toc477808539 \h </w:instrText>
         </w:r>
         <w:r>
           <w:rPr>
@@ -837,10 +867,12 @@
           <w:rFonts w:asciiTheme="minorHAnsi" w:eastAsiaTheme="minorEastAsia" w:hAnsiTheme="minorHAnsi" w:cstheme="minorBidi"/>
           <w:noProof/>
           <w:color w:val="auto"/>
+          <w:sz w:val="22"/>
+          <w:szCs w:val="22"/>
           <w:lang w:eastAsia="de-DE" w:bidi="ar-SA"/>
         </w:rPr>
       </w:pPr>
-      <w:hyperlink w:anchor="_Toc477007064" w:history="1">
+      <w:hyperlink w:anchor="_Toc477808540" w:history="1">
         <w:r>
           <w:rPr>
             <w:rStyle w:val="Hyperlink"/>
@@ -865,7 +897,7 @@
           <w:rPr>
             <w:noProof/>
           </w:rPr>
-          <w:instrText xml:space="preserve"> PAGEREF _Toc477007064 \h </w:instrText>
+          <w:instrText xml:space="preserve"> PAGEREF _Toc477808540 \h </w:instrText>
         </w:r>
         <w:r>
           <w:rPr>
@@ -899,17 +931,19 @@
           <w:rFonts w:asciiTheme="minorHAnsi" w:eastAsiaTheme="minorEastAsia" w:hAnsiTheme="minorHAnsi" w:cstheme="minorBidi"/>
           <w:noProof/>
           <w:color w:val="auto"/>
+          <w:sz w:val="22"/>
+          <w:szCs w:val="22"/>
           <w:lang w:eastAsia="de-DE" w:bidi="ar-SA"/>
         </w:rPr>
       </w:pPr>
-      <w:hyperlink w:anchor="_Toc477007065" w:history="1">
+      <w:hyperlink w:anchor="_Toc477808541" w:history="1">
         <w:r>
           <w:rPr>
             <w:rStyle w:val="Hyperlink"/>
             <w:noProof/>
             <w:lang w:val="en-US"/>
           </w:rPr>
-          <w:t>Navigation</w:t>
+          <w:t>Administration</w:t>
         </w:r>
         <w:r>
           <w:rPr>
@@ -927,7 +961,7 @@
           <w:rPr>
             <w:noProof/>
           </w:rPr>
-          <w:instrText xml:space="preserve"> PAGEREF _Toc477007065 \h </w:instrText>
+          <w:instrText xml:space="preserve"> PAGEREF _Toc477808541 \h </w:instrText>
         </w:r>
         <w:r>
           <w:rPr>
@@ -961,17 +995,19 @@
           <w:rFonts w:asciiTheme="minorHAnsi" w:eastAsiaTheme="minorEastAsia" w:hAnsiTheme="minorHAnsi" w:cstheme="minorBidi"/>
           <w:noProof/>
           <w:color w:val="auto"/>
+          <w:sz w:val="22"/>
+          <w:szCs w:val="22"/>
           <w:lang w:eastAsia="de-DE" w:bidi="ar-SA"/>
         </w:rPr>
       </w:pPr>
-      <w:hyperlink w:anchor="_Toc477007066" w:history="1">
+      <w:hyperlink w:anchor="_Toc477808542" w:history="1">
         <w:r>
           <w:rPr>
             <w:rStyle w:val="Hyperlink"/>
             <w:noProof/>
             <w:lang w:val="en-US"/>
           </w:rPr>
-          <w:t>Overview Grid</w:t>
+          <w:t>Navigation</w:t>
         </w:r>
         <w:r>
           <w:rPr>
@@ -989,7 +1025,7 @@
           <w:rPr>
             <w:noProof/>
           </w:rPr>
-          <w:instrText xml:space="preserve"> PAGEREF _Toc477007066 \h </w:instrText>
+          <w:instrText xml:space="preserve"> PAGEREF _Toc477808542 \h </w:instrText>
         </w:r>
         <w:r>
           <w:rPr>
@@ -1006,7 +1042,7 @@
           <w:rPr>
             <w:noProof/>
           </w:rPr>
-          <w:t>6</w:t>
+          <w:t>5</w:t>
         </w:r>
         <w:r>
           <w:rPr>
@@ -1023,17 +1059,19 @@
           <w:rFonts w:asciiTheme="minorHAnsi" w:eastAsiaTheme="minorEastAsia" w:hAnsiTheme="minorHAnsi" w:cstheme="minorBidi"/>
           <w:noProof/>
           <w:color w:val="auto"/>
+          <w:sz w:val="22"/>
+          <w:szCs w:val="22"/>
           <w:lang w:eastAsia="de-DE" w:bidi="ar-SA"/>
         </w:rPr>
       </w:pPr>
-      <w:hyperlink w:anchor="_Toc477007067" w:history="1">
+      <w:hyperlink w:anchor="_Toc477808543" w:history="1">
         <w:r>
           <w:rPr>
             <w:rStyle w:val="Hyperlink"/>
             <w:noProof/>
             <w:lang w:val="en-US"/>
           </w:rPr>
-          <w:t>Detail Form</w:t>
+          <w:t>Overview Grid</w:t>
         </w:r>
         <w:r>
           <w:rPr>
@@ -1051,7 +1089,7 @@
           <w:rPr>
             <w:noProof/>
           </w:rPr>
-          <w:instrText xml:space="preserve"> PAGEREF _Toc477007067 \h </w:instrText>
+          <w:instrText xml:space="preserve"> PAGEREF _Toc477808543 \h </w:instrText>
         </w:r>
         <w:r>
           <w:rPr>
@@ -1068,7 +1106,7 @@
           <w:rPr>
             <w:noProof/>
           </w:rPr>
-          <w:t>7</w:t>
+          <w:t>6</w:t>
         </w:r>
         <w:r>
           <w:rPr>
@@ -1080,22 +1118,24 @@
     </w:p>
     <w:p>
       <w:pPr>
-        <w:pStyle w:val="Verzeichnis1"/>
+        <w:pStyle w:val="Verzeichnis2"/>
         <w:rPr>
           <w:rFonts w:asciiTheme="minorHAnsi" w:eastAsiaTheme="minorEastAsia" w:hAnsiTheme="minorHAnsi" w:cstheme="minorBidi"/>
           <w:noProof/>
           <w:color w:val="auto"/>
+          <w:sz w:val="22"/>
+          <w:szCs w:val="22"/>
           <w:lang w:eastAsia="de-DE" w:bidi="ar-SA"/>
         </w:rPr>
       </w:pPr>
-      <w:hyperlink w:anchor="_Toc477007068" w:history="1">
+      <w:hyperlink w:anchor="_Toc477808544" w:history="1">
         <w:r>
           <w:rPr>
             <w:rStyle w:val="Hyperlink"/>
             <w:noProof/>
             <w:lang w:val="en-US"/>
           </w:rPr>
-          <w:t>Contribution</w:t>
+          <w:t>Detail Form</w:t>
         </w:r>
         <w:r>
           <w:rPr>
@@ -1113,7 +1153,7 @@
           <w:rPr>
             <w:noProof/>
           </w:rPr>
-          <w:instrText xml:space="preserve"> PAGEREF _Toc477007068 \h </w:instrText>
+          <w:instrText xml:space="preserve"> PAGEREF _Toc477808544 \h </w:instrText>
         </w:r>
         <w:r>
           <w:rPr>
@@ -1147,16 +1187,82 @@
           <w:rFonts w:asciiTheme="minorHAnsi" w:eastAsiaTheme="minorEastAsia" w:hAnsiTheme="minorHAnsi" w:cstheme="minorBidi"/>
           <w:noProof/>
           <w:color w:val="auto"/>
+          <w:sz w:val="22"/>
+          <w:szCs w:val="22"/>
           <w:lang w:eastAsia="de-DE" w:bidi="ar-SA"/>
         </w:rPr>
       </w:pPr>
-      <w:hyperlink w:anchor="_Toc477007069" w:history="1">
+      <w:hyperlink w:anchor="_Toc477808545" w:history="1">
         <w:r>
           <w:rPr>
             <w:rStyle w:val="Hyperlink"/>
             <w:noProof/>
             <w:lang w:val="en-US"/>
           </w:rPr>
+          <w:t>Contribution</w:t>
+        </w:r>
+        <w:r>
+          <w:rPr>
+            <w:noProof/>
+          </w:rPr>
+          <w:tab/>
+        </w:r>
+        <w:r>
+          <w:rPr>
+            <w:noProof/>
+          </w:rPr>
+          <w:fldChar w:fldCharType="begin"/>
+        </w:r>
+        <w:r>
+          <w:rPr>
+            <w:noProof/>
+          </w:rPr>
+          <w:instrText xml:space="preserve"> PAGEREF _Toc477808545 \h </w:instrText>
+        </w:r>
+        <w:r>
+          <w:rPr>
+            <w:noProof/>
+          </w:rPr>
+        </w:r>
+        <w:r>
+          <w:rPr>
+            <w:noProof/>
+          </w:rPr>
+          <w:fldChar w:fldCharType="separate"/>
+        </w:r>
+        <w:r>
+          <w:rPr>
+            <w:noProof/>
+          </w:rPr>
+          <w:t>7</w:t>
+        </w:r>
+        <w:r>
+          <w:rPr>
+            <w:noProof/>
+          </w:rPr>
+          <w:fldChar w:fldCharType="end"/>
+        </w:r>
+      </w:hyperlink>
+    </w:p>
+    <w:p>
+      <w:pPr>
+        <w:pStyle w:val="Verzeichnis1"/>
+        <w:rPr>
+          <w:rFonts w:asciiTheme="minorHAnsi" w:eastAsiaTheme="minorEastAsia" w:hAnsiTheme="minorHAnsi" w:cstheme="minorBidi"/>
+          <w:noProof/>
+          <w:color w:val="auto"/>
+          <w:sz w:val="22"/>
+          <w:szCs w:val="22"/>
+          <w:lang w:eastAsia="de-DE" w:bidi="ar-SA"/>
+        </w:rPr>
+      </w:pPr>
+      <w:hyperlink w:anchor="_Toc477808546" w:history="1">
+        <w:r>
+          <w:rPr>
+            <w:rStyle w:val="Hyperlink"/>
+            <w:noProof/>
+            <w:lang w:val="en-US"/>
+          </w:rPr>
           <w:t>License</w:t>
         </w:r>
         <w:r>
@@ -1175,7 +1281,7 @@
           <w:rPr>
             <w:noProof/>
           </w:rPr>
-          <w:instrText xml:space="preserve"> PAGEREF _Toc477007069 \h </w:instrText>
+          <w:instrText xml:space="preserve"> PAGEREF _Toc477808546 \h </w:instrText>
         </w:r>
         <w:r>
           <w:rPr>
@@ -1227,7 +1333,7 @@
           <w:lang w:val="en-US"/>
         </w:rPr>
       </w:pPr>
-      <w:bookmarkStart w:id="1" w:name="_Toc477007055"/>
+      <w:bookmarkStart w:id="1" w:name="_Toc477808531"/>
       <w:r>
         <w:rPr>
           <w:lang w:val="en-US"/>
@@ -1247,7 +1353,21 @@
         <w:rPr>
           <w:lang w:val="en-US"/>
         </w:rPr>
-        <w:t>The Force Login module for Magento® 2 allows you to restrict which pages a not logged in user is able to see. Not logged in visitors get redirected to the login page. This module is especially useful for merchants serving only a specific group of users, e.g. enterprise related business partners and need to ensure that only those users are able to browse the the website or the product catalog.</w:t>
+        <w:t xml:space="preserve">The Force Login module for Magento® 2 allows you to restrict which pages a not logged in user is able to see. Not logged in visitors get redirected to the login page. This module is especially useful for merchants serving only a specific group of users, e.g. enterprise related business partners and need to ensure that only those users are able to browse the </w:t>
+      </w:r>
+      <w:proofErr w:type="spellStart"/>
+      <w:r>
+        <w:rPr>
+          <w:lang w:val="en-US"/>
+        </w:rPr>
+        <w:t>the</w:t>
+      </w:r>
+      <w:proofErr w:type="spellEnd"/>
+      <w:r>
+        <w:rPr>
+          <w:lang w:val="en-US"/>
+        </w:rPr>
+        <w:t xml:space="preserve"> website or the product catalog.</w:t>
       </w:r>
     </w:p>
     <w:p>
@@ -1261,7 +1381,7 @@
           <w:lang w:val="en-US"/>
         </w:rPr>
       </w:pPr>
-      <w:bookmarkStart w:id="2" w:name="_Toc477007056"/>
+      <w:bookmarkStart w:id="2" w:name="_Toc477808532"/>
       <w:r>
         <w:rPr>
           <w:lang w:val="en-US"/>
@@ -1281,7 +1401,21 @@
         <w:rPr>
           <w:lang w:val="en-US"/>
         </w:rPr>
-        <w:t>The authos of the Force Login module for Magento</w:t>
+        <w:t xml:space="preserve">The </w:t>
+      </w:r>
+      <w:proofErr w:type="spellStart"/>
+      <w:r>
+        <w:rPr>
+          <w:lang w:val="en-US"/>
+        </w:rPr>
+        <w:t>authos</w:t>
+      </w:r>
+      <w:proofErr w:type="spellEnd"/>
+      <w:r>
+        <w:rPr>
+          <w:lang w:val="en-US"/>
+        </w:rPr>
+        <w:t xml:space="preserve"> of the Force Login module for Magento</w:t>
       </w:r>
       <w:bookmarkStart w:id="3" w:name="__DdeLink__138_767772636"/>
       <w:r>
@@ -1295,7 +1429,21 @@
         <w:rPr>
           <w:lang w:val="en-US"/>
         </w:rPr>
-        <w:t xml:space="preserve"> 2 is the bitExpert AG</w:t>
+        <w:t xml:space="preserve"> 2 is the </w:t>
+      </w:r>
+      <w:proofErr w:type="spellStart"/>
+      <w:r>
+        <w:rPr>
+          <w:lang w:val="en-US"/>
+        </w:rPr>
+        <w:t>bitExpert</w:t>
+      </w:r>
+      <w:proofErr w:type="spellEnd"/>
+      <w:r>
+        <w:rPr>
+          <w:lang w:val="en-US"/>
+        </w:rPr>
+        <w:t xml:space="preserve"> AG</w:t>
       </w:r>
       <w:r>
         <w:rPr>
@@ -1308,7 +1456,21 @@
         <w:rPr>
           <w:lang w:val="en-US"/>
         </w:rPr>
-        <w:t xml:space="preserve"> and is maintained by Stephan Hochdörfer (S.Hochdoerfer@bitExpert.de) and Florian Horn (F.Horn@bitExpert.de).</w:t>
+        <w:t xml:space="preserve"> and is maintained by Stephan </w:t>
+      </w:r>
+      <w:proofErr w:type="spellStart"/>
+      <w:r>
+        <w:rPr>
+          <w:lang w:val="en-US"/>
+        </w:rPr>
+        <w:t>Hochdörfer</w:t>
+      </w:r>
+      <w:proofErr w:type="spellEnd"/>
+      <w:r>
+        <w:rPr>
+          <w:lang w:val="en-US"/>
+        </w:rPr>
+        <w:t xml:space="preserve"> (S.Hochdoerfer@bitExpert.de) and Florian Horn (F.Horn@bitExpert.de).</w:t>
       </w:r>
     </w:p>
     <w:p>
@@ -1322,7 +1484,7 @@
           <w:lang w:val="en-US"/>
         </w:rPr>
       </w:pPr>
-      <w:bookmarkStart w:id="4" w:name="_Toc477007057"/>
+      <w:bookmarkStart w:id="4" w:name="_Toc477808533"/>
       <w:r>
         <w:rPr>
           <w:lang w:val="en-US"/>
@@ -1400,7 +1562,21 @@
         <w:rPr>
           <w:lang w:val="en-US"/>
         </w:rPr>
-        <w:t>Whitelisting: Define url rules as pattern to define which pages guest visitors can visit without logging in first</w:t>
+        <w:t xml:space="preserve">Whitelisting: Define </w:t>
+      </w:r>
+      <w:proofErr w:type="spellStart"/>
+      <w:r>
+        <w:rPr>
+          <w:lang w:val="en-US"/>
+        </w:rPr>
+        <w:t>url</w:t>
+      </w:r>
+      <w:proofErr w:type="spellEnd"/>
+      <w:r>
+        <w:rPr>
+          <w:lang w:val="en-US"/>
+        </w:rPr>
+        <w:t xml:space="preserve"> rules as pattern to define which pages guest visitors can visit without logging in first</w:t>
       </w:r>
     </w:p>
     <w:p>
@@ -1450,7 +1626,7 @@
           <w:lang w:val="en-US"/>
         </w:rPr>
       </w:pPr>
-      <w:bookmarkStart w:id="5" w:name="_Toc477007058"/>
+      <w:bookmarkStart w:id="5" w:name="_Toc477808534"/>
       <w:r>
         <w:rPr>
           <w:lang w:val="en-US"/>
@@ -1484,7 +1660,21 @@
         <w:rPr>
           <w:lang w:val="en-US"/>
         </w:rPr>
-        <w:t>. Simply add `bitexpert/magento2-force-customer-login` as a dependency:</w:t>
+        <w:t>. Simply add `</w:t>
+      </w:r>
+      <w:proofErr w:type="spellStart"/>
+      <w:r>
+        <w:rPr>
+          <w:lang w:val="en-US"/>
+        </w:rPr>
+        <w:t>bitexpert</w:t>
+      </w:r>
+      <w:proofErr w:type="spellEnd"/>
+      <w:r>
+        <w:rPr>
+          <w:lang w:val="en-US"/>
+        </w:rPr>
+        <w:t>/magento2-force-customer-login` as a dependency:</w:t>
       </w:r>
     </w:p>
     <w:p>
@@ -1499,7 +1689,34 @@
           <w:lang w:val="en-US"/>
         </w:rPr>
         <w:tab/>
-        <w:t>composer.phar require bitexpert/magento2-force-customer-login</w:t>
+      </w:r>
+      <w:proofErr w:type="spellStart"/>
+      <w:r>
+        <w:rPr>
+          <w:lang w:val="en-US"/>
+        </w:rPr>
+        <w:t>composer.phar</w:t>
+      </w:r>
+      <w:proofErr w:type="spellEnd"/>
+      <w:r>
+        <w:rPr>
+          <w:lang w:val="en-US"/>
+        </w:rPr>
+        <w:t xml:space="preserve"> require </w:t>
+      </w:r>
+      <w:proofErr w:type="spellStart"/>
+      <w:r>
+        <w:rPr>
+          <w:lang w:val="en-US"/>
+        </w:rPr>
+        <w:t>bitexpert</w:t>
+      </w:r>
+      <w:proofErr w:type="spellEnd"/>
+      <w:r>
+        <w:rPr>
+          <w:lang w:val="en-US"/>
+        </w:rPr>
+        <w:t>/magento2-force-customer-login</w:t>
       </w:r>
     </w:p>
     <w:p>
@@ -1551,8 +1768,36 @@
           <w:iCs/>
           <w:lang w:val="en-US"/>
         </w:rPr>
-        <w:t>app/code/bitExpert/ForceCustomerLogin</w:t>
-      </w:r>
+        <w:t>app/code/</w:t>
+      </w:r>
+      <w:proofErr w:type="spellStart"/>
+      <w:r>
+        <w:rPr>
+          <w:i/>
+          <w:iCs/>
+          <w:lang w:val="en-US"/>
+        </w:rPr>
+        <w:t>bitExpert</w:t>
+      </w:r>
+      <w:proofErr w:type="spellEnd"/>
+      <w:r>
+        <w:rPr>
+          <w:i/>
+          <w:iCs/>
+          <w:lang w:val="en-US"/>
+        </w:rPr>
+        <w:t>/</w:t>
+      </w:r>
+      <w:proofErr w:type="spellStart"/>
+      <w:r>
+        <w:rPr>
+          <w:i/>
+          <w:iCs/>
+          <w:lang w:val="en-US"/>
+        </w:rPr>
+        <w:t>ForceCustomerLogin</w:t>
+      </w:r>
+      <w:proofErr w:type="spellEnd"/>
       <w:r>
         <w:rPr>
           <w:lang w:val="en-US"/>
@@ -1577,7 +1822,7 @@
           <w:lang w:val="en-US"/>
         </w:rPr>
       </w:pPr>
-      <w:bookmarkStart w:id="7" w:name="_Toc477007059"/>
+      <w:bookmarkStart w:id="7" w:name="_Toc477808535"/>
       <w:r>
         <w:rPr>
           <w:lang w:val="en-US"/>
@@ -1624,8 +1869,44 @@
         <w:rPr>
           <w:lang w:val="en-US"/>
         </w:rPr>
-        <w:t>bin/magento module:enable bitExpert_ForceCustomerLogin</w:t>
-      </w:r>
+        <w:t>bin/</w:t>
+      </w:r>
+      <w:proofErr w:type="spellStart"/>
+      <w:r>
+        <w:rPr>
+          <w:lang w:val="en-US"/>
+        </w:rPr>
+        <w:t>magento</w:t>
+      </w:r>
+      <w:proofErr w:type="spellEnd"/>
+      <w:r>
+        <w:rPr>
+          <w:lang w:val="en-US"/>
+        </w:rPr>
+        <w:t xml:space="preserve"> </w:t>
+      </w:r>
+      <w:proofErr w:type="spellStart"/>
+      <w:r>
+        <w:rPr>
+          <w:lang w:val="en-US"/>
+        </w:rPr>
+        <w:t>module:enable</w:t>
+      </w:r>
+      <w:proofErr w:type="spellEnd"/>
+      <w:r>
+        <w:rPr>
+          <w:lang w:val="en-US"/>
+        </w:rPr>
+        <w:t xml:space="preserve"> </w:t>
+      </w:r>
+      <w:proofErr w:type="spellStart"/>
+      <w:r>
+        <w:rPr>
+          <w:lang w:val="en-US"/>
+        </w:rPr>
+        <w:t>bitExpert_ForceCustomerLogin</w:t>
+      </w:r>
+      <w:proofErr w:type="spellEnd"/>
     </w:p>
     <w:p>
       <w:pPr>
@@ -1642,7 +1923,7 @@
           <w:lang w:val="en-US"/>
         </w:rPr>
       </w:pPr>
-      <w:bookmarkStart w:id="8" w:name="_Toc477007060"/>
+      <w:bookmarkStart w:id="8" w:name="_Toc477808536"/>
       <w:r>
         <w:rPr>
           <w:lang w:val="en-US"/>
@@ -1761,8 +2042,30 @@
         <w:rPr>
           <w:lang w:val="en-US"/>
         </w:rPr>
-        <w:t>bin/magento setup:di:compile</w:t>
-      </w:r>
+        <w:t>bin/</w:t>
+      </w:r>
+      <w:proofErr w:type="spellStart"/>
+      <w:r>
+        <w:rPr>
+          <w:lang w:val="en-US"/>
+        </w:rPr>
+        <w:t>magento</w:t>
+      </w:r>
+      <w:proofErr w:type="spellEnd"/>
+      <w:r>
+        <w:rPr>
+          <w:lang w:val="en-US"/>
+        </w:rPr>
+        <w:t xml:space="preserve"> </w:t>
+      </w:r>
+      <w:proofErr w:type="spellStart"/>
+      <w:r>
+        <w:rPr>
+          <w:lang w:val="en-US"/>
+        </w:rPr>
+        <w:t>setup:di:compile</w:t>
+      </w:r>
+      <w:proofErr w:type="spellEnd"/>
     </w:p>
     <w:p>
       <w:pPr>
@@ -1811,8 +2114,30 @@
         <w:rPr>
           <w:lang w:val="en-US"/>
         </w:rPr>
-        <w:t>bin/magento setup:upgrade</w:t>
-      </w:r>
+        <w:t>bin/</w:t>
+      </w:r>
+      <w:proofErr w:type="spellStart"/>
+      <w:r>
+        <w:rPr>
+          <w:lang w:val="en-US"/>
+        </w:rPr>
+        <w:t>magento</w:t>
+      </w:r>
+      <w:proofErr w:type="spellEnd"/>
+      <w:r>
+        <w:rPr>
+          <w:lang w:val="en-US"/>
+        </w:rPr>
+        <w:t xml:space="preserve"> </w:t>
+      </w:r>
+      <w:proofErr w:type="spellStart"/>
+      <w:r>
+        <w:rPr>
+          <w:lang w:val="en-US"/>
+        </w:rPr>
+        <w:t>setup:upgrade</w:t>
+      </w:r>
+      <w:proofErr w:type="spellEnd"/>
     </w:p>
     <w:p>
       <w:pPr>
@@ -1829,7 +2154,7 @@
           <w:lang w:val="en-US"/>
         </w:rPr>
       </w:pPr>
-      <w:bookmarkStart w:id="9" w:name="_Toc477007061"/>
+      <w:bookmarkStart w:id="9" w:name="_Toc477808537"/>
       <w:r>
         <w:rPr>
           <w:lang w:val="en-US"/>
@@ -1889,8 +2214,30 @@
         <w:rPr>
           <w:lang w:val="en-US"/>
         </w:rPr>
-        <w:t>bin/magento cache:flush</w:t>
-      </w:r>
+        <w:t>bin/</w:t>
+      </w:r>
+      <w:proofErr w:type="spellStart"/>
+      <w:r>
+        <w:rPr>
+          <w:lang w:val="en-US"/>
+        </w:rPr>
+        <w:t>magento</w:t>
+      </w:r>
+      <w:proofErr w:type="spellEnd"/>
+      <w:r>
+        <w:rPr>
+          <w:lang w:val="en-US"/>
+        </w:rPr>
+        <w:t xml:space="preserve"> </w:t>
+      </w:r>
+      <w:proofErr w:type="spellStart"/>
+      <w:r>
+        <w:rPr>
+          <w:lang w:val="en-US"/>
+        </w:rPr>
+        <w:t>cache:flush</w:t>
+      </w:r>
+      <w:proofErr w:type="spellEnd"/>
     </w:p>
     <w:p>
       <w:pPr>
@@ -1926,7 +2273,6 @@
         </w:rPr>
       </w:pPr>
       <w:bookmarkStart w:id="10" w:name="__DdeLink__140_767772636"/>
-      <w:bookmarkStart w:id="11" w:name="_Toc477007062"/>
       <w:bookmarkEnd w:id="10"/>
       <w:r>
         <w:rPr>
@@ -1946,6 +2292,7 @@
           <w:lang w:val="en-US"/>
         </w:rPr>
       </w:pPr>
+      <w:bookmarkStart w:id="11" w:name="_Toc477808538"/>
       <w:r>
         <w:rPr>
           <w:lang w:val="en-US"/>
@@ -1980,7 +2327,21 @@
         <w:rPr>
           <w:lang w:val="en-US"/>
         </w:rPr>
-        <w:t>Force Login module for Magento® 2 is applied implicitly by redirecting visitors if the called URI does not match any configured whitelisted url rules.</w:t>
+        <w:t xml:space="preserve">Force Login module for Magento® 2 is applied implicitly by redirecting visitors if the called URI does not match any configured whitelisted </w:t>
+      </w:r>
+      <w:proofErr w:type="spellStart"/>
+      <w:r>
+        <w:rPr>
+          <w:lang w:val="en-US"/>
+        </w:rPr>
+        <w:t>url</w:t>
+      </w:r>
+      <w:proofErr w:type="spellEnd"/>
+      <w:r>
+        <w:rPr>
+          <w:lang w:val="en-US"/>
+        </w:rPr>
+        <w:t xml:space="preserve"> rules.</w:t>
       </w:r>
     </w:p>
     <w:p>
@@ -1990,7 +2351,7 @@
           <w:lang w:val="en-US"/>
         </w:rPr>
       </w:pPr>
-      <w:bookmarkStart w:id="13" w:name="_Toc477007063"/>
+      <w:bookmarkStart w:id="13" w:name="_Toc477808539"/>
       <w:r>
         <w:rPr>
           <w:lang w:val="en-US"/>
@@ -2018,12 +2379,14 @@
         </w:rPr>
         <w:t xml:space="preserve">ules. The rule syntax uses the </w:t>
       </w:r>
+      <w:proofErr w:type="spellStart"/>
       <w:r>
         <w:rPr>
           <w:lang w:val="en-US"/>
         </w:rPr>
         <w:t>RegEx</w:t>
       </w:r>
+      <w:proofErr w:type="spellEnd"/>
       <w:r>
         <w:rPr>
           <w:rStyle w:val="Funotenzeichen"/>
@@ -2056,7 +2419,21 @@
         <w:rPr>
           <w:lang w:val="en-US"/>
         </w:rPr>
-        <w:t>y for the homepage (startpage).</w:t>
+        <w:t>y for the homepage (</w:t>
+      </w:r>
+      <w:proofErr w:type="spellStart"/>
+      <w:r>
+        <w:rPr>
+          <w:lang w:val="en-US"/>
+        </w:rPr>
+        <w:t>startpage</w:t>
+      </w:r>
+      <w:proofErr w:type="spellEnd"/>
+      <w:r>
+        <w:rPr>
+          <w:lang w:val="en-US"/>
+        </w:rPr>
+        <w:t>).</w:t>
       </w:r>
     </w:p>
     <w:p>
@@ -2150,7 +2527,21 @@
         <w:rPr>
           <w:lang w:val="en-US"/>
         </w:rPr>
-        <w:t xml:space="preserve"> label.</w:t>
+        <w:t xml:space="preserve"> </w:t>
+      </w:r>
+      <w:proofErr w:type="spellStart"/>
+      <w:r>
+        <w:rPr>
+          <w:lang w:val="en-US"/>
+        </w:rPr>
+        <w:t>label</w:t>
+      </w:r>
+      <w:proofErr w:type="spellEnd"/>
+      <w:r>
+        <w:rPr>
+          <w:lang w:val="en-US"/>
+        </w:rPr>
+        <w:t>.</w:t>
       </w:r>
     </w:p>
     <w:p>
@@ -2184,8 +2575,6 @@
         </w:rPr>
         <w:t>?</w:t>
       </w:r>
-      <w:bookmarkStart w:id="14" w:name="_GoBack"/>
-      <w:bookmarkEnd w:id="14"/>
       <w:r>
         <w:rPr>
           <w:b/>
@@ -2211,12 +2600,21 @@
         </w:rPr>
         <w:t xml:space="preserve"> beside from the </w:t>
       </w:r>
+      <w:proofErr w:type="spellStart"/>
       <w:r>
         <w:rPr>
           <w:b/>
           <w:lang w:val="en-US"/>
         </w:rPr>
-        <w:t>Url Rule</w:t>
+        <w:t>Url</w:t>
+      </w:r>
+      <w:proofErr w:type="spellEnd"/>
+      <w:r>
+        <w:rPr>
+          <w:b/>
+          <w:lang w:val="en-US"/>
+        </w:rPr>
+        <w:t xml:space="preserve"> Rule</w:t>
       </w:r>
       <w:r>
         <w:rPr>
@@ -2345,11 +2743,6 @@
     </w:p>
     <w:p>
       <w:pPr>
-        <w:pStyle w:val="berschrift1"/>
-        <w:numPr>
-          <w:ilvl w:val="0"/>
-          <w:numId w:val="0"/>
-        </w:numPr>
         <w:rPr>
           <w:lang w:val="en-US"/>
         </w:rPr>
@@ -2372,7 +2765,7 @@
           <w:lang w:val="en-US"/>
         </w:rPr>
       </w:pPr>
-      <w:bookmarkStart w:id="15" w:name="_Toc477007064"/>
+      <w:bookmarkStart w:id="14" w:name="_Toc477808540"/>
       <w:r>
         <w:rPr>
           <w:lang w:val="en-US"/>
@@ -2380,7 +2773,7 @@
         <w:lastRenderedPageBreak/>
         <w:t>How to configure</w:t>
       </w:r>
-      <w:bookmarkEnd w:id="15"/>
+      <w:bookmarkEnd w:id="14"/>
     </w:p>
     <w:p>
       <w:pPr>
@@ -2393,14 +2786,275 @@
           <w:lang w:val="en-US"/>
         </w:rPr>
       </w:pPr>
-      <w:bookmarkStart w:id="16" w:name="_Toc477007065"/>
+      <w:bookmarkStart w:id="15" w:name="_Toc477808541"/>
+      <w:r>
+        <w:rPr>
+          <w:lang w:val="en-US"/>
+        </w:rPr>
+        <w:t>Administration</w:t>
+      </w:r>
+      <w:bookmarkEnd w:id="15"/>
+    </w:p>
+    <w:p>
+      <w:pPr>
+        <w:rPr>
+          <w:lang w:val="en-US"/>
+        </w:rPr>
+      </w:pPr>
+      <w:r>
+        <w:rPr>
+          <w:lang w:val="en-US"/>
+        </w:rPr>
+        <w:t xml:space="preserve">The </w:t>
+      </w:r>
+      <w:r>
+        <w:rPr>
+          <w:lang w:val="en-US"/>
+        </w:rPr>
+        <w:t xml:space="preserve">Force Login module for Magento® 2 </w:t>
+      </w:r>
+      <w:r>
+        <w:rPr>
+          <w:lang w:val="en-US"/>
+        </w:rPr>
+        <w:t>allows you to enable or disable the module itself on the level of websites, stores and store views.</w:t>
+      </w:r>
+    </w:p>
+    <w:p>
+      <w:pPr>
+        <w:rPr>
+          <w:lang w:val="en-US"/>
+        </w:rPr>
+      </w:pPr>
+    </w:p>
+    <w:p>
+      <w:pPr>
+        <w:rPr>
+          <w:lang w:val="en-US"/>
+        </w:rPr>
+      </w:pPr>
+      <w:r>
+        <w:rPr>
+          <w:lang w:val="en-US"/>
+        </w:rPr>
+        <w:t xml:space="preserve">If the module is </w:t>
+      </w:r>
+      <w:r>
+        <w:rPr>
+          <w:i/>
+          <w:lang w:val="en-US"/>
+        </w:rPr>
+        <w:t>disabled</w:t>
+      </w:r>
+      <w:r>
+        <w:rPr>
+          <w:lang w:val="en-US"/>
+        </w:rPr>
+        <w:t xml:space="preserve">, the whitelist ruling and the redirection are not applied. If the module is </w:t>
+      </w:r>
+      <w:r>
+        <w:rPr>
+          <w:i/>
+          <w:lang w:val="en-US"/>
+        </w:rPr>
+        <w:t>enabled</w:t>
+      </w:r>
+      <w:r>
+        <w:rPr>
+          <w:lang w:val="en-US"/>
+        </w:rPr>
+        <w:t xml:space="preserve"> based upon the configuration, </w:t>
+      </w:r>
+      <w:r>
+        <w:rPr>
+          <w:lang w:val="en-US"/>
+        </w:rPr>
+        <w:t xml:space="preserve">the whitelist rules are process, which </w:t>
+      </w:r>
+      <w:r>
+        <w:rPr>
+          <w:lang w:val="en-US"/>
+        </w:rPr>
+        <w:t>themselves</w:t>
+      </w:r>
+      <w:r>
+        <w:rPr>
+          <w:lang w:val="en-US"/>
+        </w:rPr>
+        <w:t xml:space="preserve"> are also configurable for all enabled stores or just specific ones.</w:t>
+      </w:r>
+    </w:p>
+    <w:p>
+      <w:pPr>
+        <w:rPr>
+          <w:lang w:val="en-US"/>
+        </w:rPr>
+      </w:pPr>
+    </w:p>
+    <w:p>
+      <w:pPr>
+        <w:rPr>
+          <w:lang w:val="en-US"/>
+        </w:rPr>
+      </w:pPr>
+      <w:r>
+        <w:rPr>
+          <w:lang w:val="en-US"/>
+        </w:rPr>
+        <w:t xml:space="preserve">After installing and enabling </w:t>
+      </w:r>
+      <w:r>
+        <w:rPr>
+          <w:lang w:val="en-US"/>
+        </w:rPr>
+        <w:t xml:space="preserve">Force Login module for Magento® 2 </w:t>
+      </w:r>
+      <w:r>
+        <w:rPr>
+          <w:lang w:val="en-US"/>
+        </w:rPr>
+        <w:t>with the CLI, y</w:t>
+      </w:r>
+      <w:r>
+        <w:rPr>
+          <w:lang w:val="en-US"/>
+        </w:rPr>
+        <w:t>ou must be able to navigate to “</w:t>
+      </w:r>
+      <w:r>
+        <w:rPr>
+          <w:i/>
+          <w:lang w:val="en-US"/>
+        </w:rPr>
+        <w:t>Stores &gt; Configuration &gt; Force Login</w:t>
+      </w:r>
+      <w:r>
+        <w:rPr>
+          <w:lang w:val="en-US"/>
+        </w:rPr>
+        <w:t>”</w:t>
+      </w:r>
+      <w:r>
+        <w:rPr>
+          <w:lang w:val="en-US"/>
+        </w:rPr>
+        <w:t xml:space="preserve">, where you are able to configure the availability of the module for each website, </w:t>
+      </w:r>
+      <w:r>
+        <w:rPr>
+          <w:lang w:val="en-US"/>
+        </w:rPr>
+        <w:t>store</w:t>
+      </w:r>
+      <w:r>
+        <w:rPr>
+          <w:lang w:val="en-US"/>
+        </w:rPr>
+        <w:t xml:space="preserve"> and store view.</w:t>
+      </w:r>
+    </w:p>
+    <w:p>
+      <w:pPr>
+        <w:rPr>
+          <w:lang w:val="en-US"/>
+        </w:rPr>
+      </w:pPr>
+    </w:p>
+    <w:p>
+      <w:pPr>
+        <w:rPr>
+          <w:lang w:val="en-US"/>
+        </w:rPr>
+      </w:pPr>
+      <w:r>
+        <w:rPr>
+          <w:lang w:val="en-US"/>
+        </w:rPr>
+        <w:t>In the administration configuration, you are also able to setup the URL the redirecting is targeting to if not whitelist rule is matching.</w:t>
+      </w:r>
+      <w:bookmarkStart w:id="16" w:name="_GoBack"/>
+      <w:bookmarkEnd w:id="16"/>
+    </w:p>
+    <w:p>
+      <w:pPr>
+        <w:rPr>
+          <w:lang w:val="en-US"/>
+        </w:rPr>
+      </w:pPr>
+    </w:p>
+    <w:p>
+      <w:pPr>
+        <w:rPr>
+          <w:lang w:val="en-US"/>
+        </w:rPr>
+      </w:pPr>
+      <w:r>
+        <w:rPr>
+          <w:noProof/>
+          <w:lang w:eastAsia="de-DE" w:bidi="ar-SA"/>
+        </w:rPr>
+        <w:drawing>
+          <wp:inline distT="0" distB="0" distL="0" distR="0" wp14:anchorId="2C11E299" wp14:editId="2FA70215">
+            <wp:extent cx="6120130" cy="2094230"/>
+            <wp:effectExtent l="0" t="0" r="0" b="0"/>
+            <wp:docPr id="3" name="Grafik 3"/>
+            <wp:cNvGraphicFramePr>
+              <a:graphicFrameLocks xmlns:a="http://schemas.openxmlformats.org/drawingml/2006/main" noChangeAspect="1"/>
+            </wp:cNvGraphicFramePr>
+            <a:graphic xmlns:a="http://schemas.openxmlformats.org/drawingml/2006/main">
+              <a:graphicData uri="http://schemas.openxmlformats.org/drawingml/2006/picture">
+                <pic:pic xmlns:pic="http://schemas.openxmlformats.org/drawingml/2006/picture">
+                  <pic:nvPicPr>
+                    <pic:cNvPr id="3" name="ui_step_00.png"/>
+                    <pic:cNvPicPr/>
+                  </pic:nvPicPr>
+                  <pic:blipFill>
+                    <a:blip r:embed="rId12" cstate="print">
+                      <a:extLst>
+                        <a:ext uri="{28A0092B-C50C-407E-A947-70E740481C1C}">
+                          <a14:useLocalDpi xmlns:a14="http://schemas.microsoft.com/office/drawing/2010/main" val="0"/>
+                        </a:ext>
+                      </a:extLst>
+                    </a:blip>
+                    <a:stretch>
+                      <a:fillRect/>
+                    </a:stretch>
+                  </pic:blipFill>
+                  <pic:spPr>
+                    <a:xfrm>
+                      <a:off x="0" y="0"/>
+                      <a:ext cx="6120130" cy="2094230"/>
+                    </a:xfrm>
+                    <a:prstGeom prst="rect">
+                      <a:avLst/>
+                    </a:prstGeom>
+                  </pic:spPr>
+                </pic:pic>
+              </a:graphicData>
+            </a:graphic>
+          </wp:inline>
+        </w:drawing>
+      </w:r>
+    </w:p>
+    <w:p>
+      <w:pPr>
+        <w:pStyle w:val="berschrift2"/>
+        <w:numPr>
+          <w:ilvl w:val="1"/>
+          <w:numId w:val="2"/>
+        </w:numPr>
+        <w:rPr>
+          <w:lang w:val="en-US"/>
+        </w:rPr>
+      </w:pPr>
+      <w:bookmarkStart w:id="17" w:name="_Toc477808542"/>
       <w:r>
         <w:rPr>
           <w:lang w:val="en-US"/>
         </w:rPr>
         <w:t>Navigation</w:t>
       </w:r>
-      <w:bookmarkEnd w:id="16"/>
+      <w:bookmarkEnd w:id="17"/>
     </w:p>
     <w:p>
       <w:pPr>
@@ -2544,7 +3198,7 @@
                                           </pic:cNvPicPr>
                                         </pic:nvPicPr>
                                         <pic:blipFill>
-                                          <a:blip r:embed="rId12"/>
+                                          <a:blip r:embed="rId13"/>
                                           <a:stretch>
                                             <a:fillRect/>
                                           </a:stretch>
@@ -2587,7 +3241,15 @@
                               <w:fldChar w:fldCharType="end"/>
                             </w:r>
                             <w:r>
-                              <w:t>: Force Login Configuration Menu Item</w:t>
+                              <w:t xml:space="preserve">: Force Login </w:t>
+                            </w:r>
+                            <w:proofErr w:type="spellStart"/>
+                            <w:r>
+                              <w:t>Configuration</w:t>
+                            </w:r>
+                            <w:proofErr w:type="spellEnd"/>
+                            <w:r>
+                              <w:t xml:space="preserve"> Menu Item</w:t>
                             </w:r>
                           </w:p>
                         </w:txbxContent>
@@ -2633,7 +3295,7 @@
                                     </pic:cNvPicPr>
                                   </pic:nvPicPr>
                                   <pic:blipFill>
-                                    <a:blip r:embed="rId12"/>
+                                    <a:blip r:embed="rId13"/>
                                     <a:stretch>
                                       <a:fillRect/>
                                     </a:stretch>
@@ -2676,7 +3338,15 @@
                         <w:fldChar w:fldCharType="end"/>
                       </w:r>
                       <w:r>
-                        <w:t>: Force Login Configuration Menu Item</w:t>
+                        <w:t xml:space="preserve">: Force Login </w:t>
+                      </w:r>
+                      <w:proofErr w:type="spellStart"/>
+                      <w:r>
+                        <w:t>Configuration</w:t>
+                      </w:r>
+                      <w:proofErr w:type="spellEnd"/>
+                      <w:r>
+                        <w:t xml:space="preserve"> Menu Item</w:t>
                       </w:r>
                     </w:p>
                   </w:txbxContent>
@@ -2717,7 +3387,7 @@
           <w:lang w:val="en-US"/>
         </w:rPr>
       </w:pPr>
-      <w:bookmarkStart w:id="17" w:name="_Toc477007066"/>
+      <w:bookmarkStart w:id="18" w:name="_Toc477808543"/>
       <w:r>
         <w:rPr>
           <w:lang w:val="en-US"/>
@@ -2725,7 +3395,7 @@
         <w:lastRenderedPageBreak/>
         <w:t>Overview Grid</w:t>
       </w:r>
-      <w:bookmarkEnd w:id="17"/>
+      <w:bookmarkEnd w:id="18"/>
     </w:p>
     <w:p>
       <w:pPr>
@@ -2796,47 +3466,29 @@
         </w:rPr>
         <w:t xml:space="preserve">) contains all existing whitelisted </w:t>
       </w:r>
+      <w:proofErr w:type="spellStart"/>
       <w:r>
         <w:rPr>
           <w:i/>
           <w:iCs/>
           <w:lang w:val="en-US"/>
         </w:rPr>
-        <w:t>Url Rules</w:t>
-      </w:r>
-      <w:r>
-        <w:rPr>
-          <w:lang w:val="en-US"/>
-        </w:rPr>
-        <w:t xml:space="preserve">, for which the forced redirect to the </w:t>
-      </w:r>
+        <w:t>Url</w:t>
+      </w:r>
+      <w:proofErr w:type="spellEnd"/>
       <w:r>
         <w:rPr>
           <w:i/>
           <w:iCs/>
           <w:lang w:val="en-US"/>
         </w:rPr>
-        <w:t>Customer Login Page</w:t>
-      </w:r>
-      <w:r>
-        <w:rPr>
-          <w:lang w:val="en-US"/>
-        </w:rPr>
-        <w:t xml:space="preserve"> is omitted.</w:t>
-      </w:r>
-    </w:p>
-    <w:p>
-      <w:pPr>
-        <w:pStyle w:val="Textkrper"/>
-        <w:rPr>
-          <w:lang w:val="en-US"/>
-        </w:rPr>
-      </w:pPr>
-      <w:r>
-        <w:rPr>
-          <w:lang w:val="en-US"/>
-        </w:rPr>
-        <w:t xml:space="preserve">The </w:t>
+        <w:t xml:space="preserve"> Rules</w:t>
+      </w:r>
+      <w:r>
+        <w:rPr>
+          <w:lang w:val="en-US"/>
+        </w:rPr>
+        <w:t xml:space="preserve">, for which the forced redirect to the </w:t>
       </w:r>
       <w:r>
         <w:rPr>
@@ -2844,7 +3496,45 @@
           <w:iCs/>
           <w:lang w:val="en-US"/>
         </w:rPr>
-        <w:t>Url Rules</w:t>
+        <w:t>Customer Login Page</w:t>
+      </w:r>
+      <w:r>
+        <w:rPr>
+          <w:lang w:val="en-US"/>
+        </w:rPr>
+        <w:t xml:space="preserve"> is omitted.</w:t>
+      </w:r>
+    </w:p>
+    <w:p>
+      <w:pPr>
+        <w:pStyle w:val="Textkrper"/>
+        <w:rPr>
+          <w:lang w:val="en-US"/>
+        </w:rPr>
+      </w:pPr>
+      <w:r>
+        <w:rPr>
+          <w:lang w:val="en-US"/>
+        </w:rPr>
+        <w:t xml:space="preserve">The </w:t>
+      </w:r>
+      <w:proofErr w:type="spellStart"/>
+      <w:r>
+        <w:rPr>
+          <w:i/>
+          <w:iCs/>
+          <w:lang w:val="en-US"/>
+        </w:rPr>
+        <w:t>Url</w:t>
+      </w:r>
+      <w:proofErr w:type="spellEnd"/>
+      <w:r>
+        <w:rPr>
+          <w:i/>
+          <w:iCs/>
+          <w:lang w:val="en-US"/>
+        </w:rPr>
+        <w:t xml:space="preserve"> Rules</w:t>
       </w:r>
       <w:r>
         <w:rPr>
@@ -2866,6 +3556,7 @@
         </w:rPr>
         <w:t xml:space="preserve">) are part of a regular expression checking on the called </w:t>
       </w:r>
+      <w:proofErr w:type="spellStart"/>
       <w:r>
         <w:rPr>
           <w:i/>
@@ -2874,6 +3565,7 @@
         </w:rPr>
         <w:t>Url</w:t>
       </w:r>
+      <w:proofErr w:type="spellEnd"/>
       <w:r>
         <w:rPr>
           <w:lang w:val="en-US"/>
@@ -2888,13 +3580,23 @@
           <w:lang w:val="en-US"/>
         </w:rPr>
       </w:pPr>
+      <w:proofErr w:type="spellStart"/>
       <w:r>
         <w:rPr>
           <w:i/>
           <w:iCs/>
           <w:lang w:val="en-US"/>
         </w:rPr>
-        <w:t>Url Rules</w:t>
+        <w:t>Url</w:t>
+      </w:r>
+      <w:proofErr w:type="spellEnd"/>
+      <w:r>
+        <w:rPr>
+          <w:i/>
+          <w:iCs/>
+          <w:lang w:val="en-US"/>
+        </w:rPr>
+        <w:t xml:space="preserve"> Rules</w:t>
       </w:r>
       <w:r>
         <w:rPr>
@@ -3031,7 +3733,7 @@
                                           </pic:cNvPicPr>
                                         </pic:nvPicPr>
                                         <pic:blipFill>
-                                          <a:blip r:embed="rId13"/>
+                                          <a:blip r:embed="rId14"/>
                                           <a:stretch>
                                             <a:fillRect/>
                                           </a:stretch>
@@ -3074,7 +3776,39 @@
                               <w:fldChar w:fldCharType="end"/>
                             </w:r>
                             <w:r>
-                              <w:t>: Force Login Overview of whitelist Url Rules</w:t>
+                              <w:t xml:space="preserve">: Force Login </w:t>
+                            </w:r>
+                            <w:proofErr w:type="spellStart"/>
+                            <w:r>
+                              <w:t>Overview</w:t>
+                            </w:r>
+                            <w:proofErr w:type="spellEnd"/>
+                            <w:r>
+                              <w:t xml:space="preserve"> </w:t>
+                            </w:r>
+                            <w:proofErr w:type="spellStart"/>
+                            <w:r>
+                              <w:t>of</w:t>
+                            </w:r>
+                            <w:proofErr w:type="spellEnd"/>
+                            <w:r>
+                              <w:t xml:space="preserve"> </w:t>
+                            </w:r>
+                            <w:proofErr w:type="spellStart"/>
+                            <w:r>
+                              <w:t>whitelist</w:t>
+                            </w:r>
+                            <w:proofErr w:type="spellEnd"/>
+                            <w:r>
+                              <w:t xml:space="preserve"> </w:t>
+                            </w:r>
+                            <w:proofErr w:type="spellStart"/>
+                            <w:r>
+                              <w:t>Url</w:t>
+                            </w:r>
+                            <w:proofErr w:type="spellEnd"/>
+                            <w:r>
+                              <w:t xml:space="preserve"> Rules</w:t>
                             </w:r>
                           </w:p>
                         </w:txbxContent>
@@ -3120,7 +3854,7 @@
                                     </pic:cNvPicPr>
                                   </pic:nvPicPr>
                                   <pic:blipFill>
-                                    <a:blip r:embed="rId13"/>
+                                    <a:blip r:embed="rId14"/>
                                     <a:stretch>
                                       <a:fillRect/>
                                     </a:stretch>
@@ -3163,7 +3897,39 @@
                         <w:fldChar w:fldCharType="end"/>
                       </w:r>
                       <w:r>
-                        <w:t>: Force Login Overview of whitelist Url Rules</w:t>
+                        <w:t xml:space="preserve">: Force Login </w:t>
+                      </w:r>
+                      <w:proofErr w:type="spellStart"/>
+                      <w:r>
+                        <w:t>Overview</w:t>
+                      </w:r>
+                      <w:proofErr w:type="spellEnd"/>
+                      <w:r>
+                        <w:t xml:space="preserve"> </w:t>
+                      </w:r>
+                      <w:proofErr w:type="spellStart"/>
+                      <w:r>
+                        <w:t>of</w:t>
+                      </w:r>
+                      <w:proofErr w:type="spellEnd"/>
+                      <w:r>
+                        <w:t xml:space="preserve"> </w:t>
+                      </w:r>
+                      <w:proofErr w:type="spellStart"/>
+                      <w:r>
+                        <w:t>whitelist</w:t>
+                      </w:r>
+                      <w:proofErr w:type="spellEnd"/>
+                      <w:r>
+                        <w:t xml:space="preserve"> </w:t>
+                      </w:r>
+                      <w:proofErr w:type="spellStart"/>
+                      <w:r>
+                        <w:t>Url</w:t>
+                      </w:r>
+                      <w:proofErr w:type="spellEnd"/>
+                      <w:r>
+                        <w:t xml:space="preserve"> Rules</w:t>
                       </w:r>
                     </w:p>
                   </w:txbxContent>
@@ -3204,7 +3970,7 @@
           <w:lang w:val="en-US"/>
         </w:rPr>
       </w:pPr>
-      <w:bookmarkStart w:id="18" w:name="_Toc477007067"/>
+      <w:bookmarkStart w:id="19" w:name="_Toc477808544"/>
       <w:r>
         <w:rPr>
           <w:lang w:val="en-US"/>
@@ -3212,7 +3978,7 @@
         <w:lastRenderedPageBreak/>
         <w:t>Detail Form</w:t>
       </w:r>
-      <w:bookmarkEnd w:id="18"/>
+      <w:bookmarkEnd w:id="19"/>
     </w:p>
     <w:p>
       <w:pPr>
@@ -3297,36 +4063,48 @@
         </w:rPr>
         <w:t xml:space="preserve">). The </w:t>
       </w:r>
+      <w:proofErr w:type="spellStart"/>
       <w:r>
         <w:rPr>
           <w:i/>
           <w:iCs/>
           <w:lang w:val="en-US"/>
         </w:rPr>
-        <w:t>Url Rule</w:t>
-      </w:r>
-      <w:r>
-        <w:rPr>
-          <w:lang w:val="en-US"/>
-        </w:rPr>
-        <w:t xml:space="preserve"> is part of a regular expression checking on the called </w:t>
-      </w:r>
-    </w:p>
-    <w:p>
-      <w:pPr>
-        <w:pStyle w:val="Textkrper"/>
-        <w:rPr>
-          <w:lang w:val="en-US"/>
-        </w:rPr>
-      </w:pPr>
+        <w:t>Url</w:t>
+      </w:r>
+      <w:proofErr w:type="spellEnd"/>
       <w:r>
         <w:rPr>
           <w:i/>
           <w:iCs/>
           <w:lang w:val="en-US"/>
         </w:rPr>
+        <w:t xml:space="preserve"> Rule</w:t>
+      </w:r>
+      <w:r>
+        <w:rPr>
+          <w:lang w:val="en-US"/>
+        </w:rPr>
+        <w:t xml:space="preserve"> is part of a regular expression checking on the called </w:t>
+      </w:r>
+    </w:p>
+    <w:p>
+      <w:pPr>
+        <w:pStyle w:val="Textkrper"/>
+        <w:rPr>
+          <w:lang w:val="en-US"/>
+        </w:rPr>
+      </w:pPr>
+      <w:proofErr w:type="spellStart"/>
+      <w:r>
+        <w:rPr>
+          <w:i/>
+          <w:iCs/>
+          <w:lang w:val="en-US"/>
+        </w:rPr>
         <w:t>Url</w:t>
       </w:r>
+      <w:proofErr w:type="spellEnd"/>
       <w:r>
         <w:rPr>
           <w:lang w:val="en-US"/>
@@ -3347,13 +4125,23 @@
         </w:rPr>
         <w:t xml:space="preserve">). </w:t>
       </w:r>
+      <w:proofErr w:type="spellStart"/>
       <w:r>
         <w:rPr>
           <w:i/>
           <w:iCs/>
           <w:lang w:val="en-US"/>
         </w:rPr>
-        <w:t>Url Rules</w:t>
+        <w:t>Url</w:t>
+      </w:r>
+      <w:proofErr w:type="spellEnd"/>
+      <w:r>
+        <w:rPr>
+          <w:i/>
+          <w:iCs/>
+          <w:lang w:val="en-US"/>
+        </w:rPr>
+        <w:t xml:space="preserve"> Rules</w:t>
       </w:r>
       <w:r>
         <w:rPr>
@@ -3429,7 +4217,7 @@
           <w:lang w:val="en-US"/>
         </w:rPr>
       </w:pPr>
-      <w:bookmarkStart w:id="19" w:name="_Toc477007068"/>
+      <w:bookmarkStart w:id="20" w:name="_Toc477808545"/>
       <w:r>
         <w:rPr>
           <w:noProof/>
@@ -3509,7 +4297,7 @@
                                           </pic:cNvPicPr>
                                         </pic:nvPicPr>
                                         <pic:blipFill>
-                                          <a:blip r:embed="rId14"/>
+                                          <a:blip r:embed="rId15"/>
                                           <a:stretch>
                                             <a:fillRect/>
                                           </a:stretch>
@@ -3552,7 +4340,15 @@
                               <w:fldChar w:fldCharType="end"/>
                             </w:r>
                             <w:r>
-                              <w:t>: Force Login Whitelist Rule Detail Form</w:t>
+                              <w:t xml:space="preserve">: Force Login </w:t>
+                            </w:r>
+                            <w:proofErr w:type="spellStart"/>
+                            <w:r>
+                              <w:t>Whitelist</w:t>
+                            </w:r>
+                            <w:proofErr w:type="spellEnd"/>
+                            <w:r>
+                              <w:t xml:space="preserve"> Rule Detail Form</w:t>
                             </w:r>
                           </w:p>
                         </w:txbxContent>
@@ -3598,7 +4394,7 @@
                                     </pic:cNvPicPr>
                                   </pic:nvPicPr>
                                   <pic:blipFill>
-                                    <a:blip r:embed="rId14"/>
+                                    <a:blip r:embed="rId15"/>
                                     <a:stretch>
                                       <a:fillRect/>
                                     </a:stretch>
@@ -3641,7 +4437,15 @@
                         <w:fldChar w:fldCharType="end"/>
                       </w:r>
                       <w:r>
-                        <w:t>: Force Login Whitelist Rule Detail Form</w:t>
+                        <w:t xml:space="preserve">: Force Login </w:t>
+                      </w:r>
+                      <w:proofErr w:type="spellStart"/>
+                      <w:r>
+                        <w:t>Whitelist</w:t>
+                      </w:r>
+                      <w:proofErr w:type="spellEnd"/>
+                      <w:r>
+                        <w:t xml:space="preserve"> Rule Detail Form</w:t>
                       </w:r>
                     </w:p>
                   </w:txbxContent>
@@ -3658,7 +4462,7 @@
         </w:rPr>
         <w:t>Contribution</w:t>
       </w:r>
-      <w:bookmarkEnd w:id="19"/>
+      <w:bookmarkEnd w:id="20"/>
     </w:p>
     <w:p>
       <w:pPr>
@@ -3671,7 +4475,21 @@
         <w:rPr>
           <w:lang w:val="en-US"/>
         </w:rPr>
-        <w:t>Feel free to contribute to this module by reporting issues or create some pull requests for improvements on the github page of the Force Login module for Magento® 2</w:t>
+        <w:t xml:space="preserve">Feel free to contribute to this module by reporting issues or create some pull requests for improvements on the </w:t>
+      </w:r>
+      <w:proofErr w:type="spellStart"/>
+      <w:r>
+        <w:rPr>
+          <w:lang w:val="en-US"/>
+        </w:rPr>
+        <w:t>github</w:t>
+      </w:r>
+      <w:proofErr w:type="spellEnd"/>
+      <w:r>
+        <w:rPr>
+          <w:lang w:val="en-US"/>
+        </w:rPr>
+        <w:t xml:space="preserve"> page of the Force Login module for Magento® 2</w:t>
       </w:r>
       <w:r>
         <w:rPr>
@@ -3698,14 +4516,14 @@
           <w:lang w:val="en-US"/>
         </w:rPr>
       </w:pPr>
-      <w:bookmarkStart w:id="20" w:name="_Toc477007069"/>
+      <w:bookmarkStart w:id="21" w:name="_Toc477808546"/>
       <w:r>
         <w:rPr>
           <w:lang w:val="en-US"/>
         </w:rPr>
         <w:t>License</w:t>
       </w:r>
-      <w:bookmarkEnd w:id="20"/>
+      <w:bookmarkEnd w:id="21"/>
     </w:p>
     <w:p>
       <w:pPr>
@@ -3735,8 +4553,8 @@
       </w:r>
     </w:p>
     <w:sectPr>
-      <w:headerReference w:type="default" r:id="rId15"/>
-      <w:footerReference w:type="default" r:id="rId16"/>
+      <w:headerReference w:type="default" r:id="rId16"/>
+      <w:footerReference w:type="default" r:id="rId17"/>
       <w:type w:val="evenPage"/>
       <w:pgSz w:w="11906" w:h="16838"/>
       <w:pgMar w:top="283" w:right="1134" w:bottom="283" w:left="1134" w:header="0" w:footer="0" w:gutter="0"/>
@@ -3749,7 +4567,7 @@
 </file>
 
 <file path=word/endnotes.xml><?xml version="1.0" encoding="utf-8"?>
-<w:endnotes xmlns:wpc="http://schemas.microsoft.com/office/word/2010/wordprocessingCanvas" xmlns:cx="http://schemas.microsoft.com/office/drawing/2014/chartex" xmlns:cx1="http://schemas.microsoft.com/office/drawing/2015/9/8/chartex" xmlns:cx2="http://schemas.microsoft.com/office/drawing/2015/10/21/chartex" xmlns:cx3="http://schemas.microsoft.com/office/drawing/2016/5/9/chartex" xmlns:cx4="http://schemas.microsoft.com/office/drawing/2016/5/10/chartex" xmlns:cx5="http://schemas.microsoft.com/office/drawing/2016/5/11/chartex" xmlns:mc="http://schemas.openxmlformats.org/markup-compatibility/2006" xmlns:o="urn:schemas-microsoft-com:office:office" xmlns:r="http://schemas.openxmlformats.org/officeDocument/2006/relationships" xmlns:m="http://schemas.openxmlformats.org/officeDocument/2006/math" xmlns:v="urn:schemas-microsoft-com:vml" xmlns:wp14="http://schemas.microsoft.com/office/word/2010/wordprocessingDrawing" xmlns:wp="http://schemas.openxmlformats.org/drawingml/2006/wordprocessingDrawing" xmlns:w10="urn:schemas-microsoft-com:office:word" xmlns:w="http://schemas.openxmlformats.org/wordprocessingml/2006/main" xmlns:w14="http://schemas.microsoft.com/office/word/2010/wordml" xmlns:w15="http://schemas.microsoft.com/office/word/2012/wordml" xmlns:w16se="http://schemas.microsoft.com/office/word/2015/wordml/symex" xmlns:wpg="http://schemas.microsoft.com/office/word/2010/wordprocessingGroup" xmlns:wpi="http://schemas.microsoft.com/office/word/2010/wordprocessingInk" xmlns:wne="http://schemas.microsoft.com/office/word/2006/wordml" xmlns:wps="http://schemas.microsoft.com/office/word/2010/wordprocessingShape" mc:Ignorable="w14 w15 w16se wp14">
+<w:endnotes xmlns:wpc="http://schemas.microsoft.com/office/word/2010/wordprocessingCanvas" xmlns:cx="http://schemas.microsoft.com/office/drawing/2014/chartex" xmlns:cx1="http://schemas.microsoft.com/office/drawing/2015/9/8/chartex" xmlns:cx2="http://schemas.microsoft.com/office/drawing/2015/10/21/chartex" xmlns:cx3="http://schemas.microsoft.com/office/drawing/2016/5/9/chartex" xmlns:cx4="http://schemas.microsoft.com/office/drawing/2016/5/10/chartex" xmlns:cx5="http://schemas.microsoft.com/office/drawing/2016/5/11/chartex" xmlns:cx6="http://schemas.microsoft.com/office/drawing/2016/5/12/chartex" xmlns:cx7="http://schemas.microsoft.com/office/drawing/2016/5/13/chartex" xmlns:cx8="http://schemas.microsoft.com/office/drawing/2016/5/14/chartex" xmlns:mc="http://schemas.openxmlformats.org/markup-compatibility/2006" xmlns:o="urn:schemas-microsoft-com:office:office" xmlns:r="http://schemas.openxmlformats.org/officeDocument/2006/relationships" xmlns:m="http://schemas.openxmlformats.org/officeDocument/2006/math" xmlns:v="urn:schemas-microsoft-com:vml" xmlns:wp14="http://schemas.microsoft.com/office/word/2010/wordprocessingDrawing" xmlns:wp="http://schemas.openxmlformats.org/drawingml/2006/wordprocessingDrawing" xmlns:w10="urn:schemas-microsoft-com:office:word" xmlns:w="http://schemas.openxmlformats.org/wordprocessingml/2006/main" xmlns:w14="http://schemas.microsoft.com/office/word/2010/wordml" xmlns:w15="http://schemas.microsoft.com/office/word/2012/wordml" xmlns:w16se="http://schemas.microsoft.com/office/word/2015/wordml/symex" xmlns:wpg="http://schemas.microsoft.com/office/word/2010/wordprocessingGroup" xmlns:wpi="http://schemas.microsoft.com/office/word/2010/wordprocessingInk" xmlns:wne="http://schemas.microsoft.com/office/word/2006/wordml" xmlns:wps="http://schemas.microsoft.com/office/word/2010/wordprocessingShape" mc:Ignorable="w14 w15 w16se wp14">
   <w:endnote w:type="separator" w:id="-1">
     <w:p>
       <w:r>
@@ -3768,7 +4586,7 @@
 </file>
 
 <file path=word/footer1.xml><?xml version="1.0" encoding="utf-8"?>
-<w:ftr xmlns:wpc="http://schemas.microsoft.com/office/word/2010/wordprocessingCanvas" xmlns:cx="http://schemas.microsoft.com/office/drawing/2014/chartex" xmlns:cx1="http://schemas.microsoft.com/office/drawing/2015/9/8/chartex" xmlns:cx2="http://schemas.microsoft.com/office/drawing/2015/10/21/chartex" xmlns:cx3="http://schemas.microsoft.com/office/drawing/2016/5/9/chartex" xmlns:cx4="http://schemas.microsoft.com/office/drawing/2016/5/10/chartex" xmlns:cx5="http://schemas.microsoft.com/office/drawing/2016/5/11/chartex" xmlns:mc="http://schemas.openxmlformats.org/markup-compatibility/2006" xmlns:o="urn:schemas-microsoft-com:office:office" xmlns:r="http://schemas.openxmlformats.org/officeDocument/2006/relationships" xmlns:m="http://schemas.openxmlformats.org/officeDocument/2006/math" xmlns:v="urn:schemas-microsoft-com:vml" xmlns:wp14="http://schemas.microsoft.com/office/word/2010/wordprocessingDrawing" xmlns:wp="http://schemas.openxmlformats.org/drawingml/2006/wordprocessingDrawing" xmlns:w10="urn:schemas-microsoft-com:office:word" xmlns:w="http://schemas.openxmlformats.org/wordprocessingml/2006/main" xmlns:w14="http://schemas.microsoft.com/office/word/2010/wordml" xmlns:w15="http://schemas.microsoft.com/office/word/2012/wordml" xmlns:w16se="http://schemas.microsoft.com/office/word/2015/wordml/symex" xmlns:wpg="http://schemas.microsoft.com/office/word/2010/wordprocessingGroup" xmlns:wpi="http://schemas.microsoft.com/office/word/2010/wordprocessingInk" xmlns:wne="http://schemas.microsoft.com/office/word/2006/wordml" xmlns:wps="http://schemas.microsoft.com/office/word/2010/wordprocessingShape" mc:Ignorable="w14 w15 w16se wp14">
+<w:ftr xmlns:wpc="http://schemas.microsoft.com/office/word/2010/wordprocessingCanvas" xmlns:cx="http://schemas.microsoft.com/office/drawing/2014/chartex" xmlns:cx1="http://schemas.microsoft.com/office/drawing/2015/9/8/chartex" xmlns:cx2="http://schemas.microsoft.com/office/drawing/2015/10/21/chartex" xmlns:cx3="http://schemas.microsoft.com/office/drawing/2016/5/9/chartex" xmlns:cx4="http://schemas.microsoft.com/office/drawing/2016/5/10/chartex" xmlns:cx5="http://schemas.microsoft.com/office/drawing/2016/5/11/chartex" xmlns:cx6="http://schemas.microsoft.com/office/drawing/2016/5/12/chartex" xmlns:cx7="http://schemas.microsoft.com/office/drawing/2016/5/13/chartex" xmlns:cx8="http://schemas.microsoft.com/office/drawing/2016/5/14/chartex" xmlns:mc="http://schemas.openxmlformats.org/markup-compatibility/2006" xmlns:o="urn:schemas-microsoft-com:office:office" xmlns:r="http://schemas.openxmlformats.org/officeDocument/2006/relationships" xmlns:m="http://schemas.openxmlformats.org/officeDocument/2006/math" xmlns:v="urn:schemas-microsoft-com:vml" xmlns:wp14="http://schemas.microsoft.com/office/word/2010/wordprocessingDrawing" xmlns:wp="http://schemas.openxmlformats.org/drawingml/2006/wordprocessingDrawing" xmlns:w10="urn:schemas-microsoft-com:office:word" xmlns:w="http://schemas.openxmlformats.org/wordprocessingml/2006/main" xmlns:w14="http://schemas.microsoft.com/office/word/2010/wordml" xmlns:w15="http://schemas.microsoft.com/office/word/2012/wordml" xmlns:w16se="http://schemas.microsoft.com/office/word/2015/wordml/symex" xmlns:wpg="http://schemas.microsoft.com/office/word/2010/wordprocessingGroup" xmlns:wpi="http://schemas.microsoft.com/office/word/2010/wordprocessingInk" xmlns:wne="http://schemas.microsoft.com/office/word/2006/wordml" xmlns:wps="http://schemas.microsoft.com/office/word/2010/wordprocessingShape" mc:Ignorable="w14 w15 w16se wp14">
   <w:p>
     <w:pPr>
       <w:pStyle w:val="Fuzeile"/>
@@ -3778,7 +4596,7 @@
 </file>
 
 <file path=word/footer2.xml><?xml version="1.0" encoding="utf-8"?>
-<w:ftr xmlns:wpc="http://schemas.microsoft.com/office/word/2010/wordprocessingCanvas" xmlns:cx="http://schemas.microsoft.com/office/drawing/2014/chartex" xmlns:cx1="http://schemas.microsoft.com/office/drawing/2015/9/8/chartex" xmlns:cx2="http://schemas.microsoft.com/office/drawing/2015/10/21/chartex" xmlns:cx3="http://schemas.microsoft.com/office/drawing/2016/5/9/chartex" xmlns:cx4="http://schemas.microsoft.com/office/drawing/2016/5/10/chartex" xmlns:cx5="http://schemas.microsoft.com/office/drawing/2016/5/11/chartex" xmlns:mc="http://schemas.openxmlformats.org/markup-compatibility/2006" xmlns:o="urn:schemas-microsoft-com:office:office" xmlns:r="http://schemas.openxmlformats.org/officeDocument/2006/relationships" xmlns:m="http://schemas.openxmlformats.org/officeDocument/2006/math" xmlns:v="urn:schemas-microsoft-com:vml" xmlns:wp14="http://schemas.microsoft.com/office/word/2010/wordprocessingDrawing" xmlns:wp="http://schemas.openxmlformats.org/drawingml/2006/wordprocessingDrawing" xmlns:w10="urn:schemas-microsoft-com:office:word" xmlns:w="http://schemas.openxmlformats.org/wordprocessingml/2006/main" xmlns:w14="http://schemas.microsoft.com/office/word/2010/wordml" xmlns:w15="http://schemas.microsoft.com/office/word/2012/wordml" xmlns:w16se="http://schemas.microsoft.com/office/word/2015/wordml/symex" xmlns:wpg="http://schemas.microsoft.com/office/word/2010/wordprocessingGroup" xmlns:wpi="http://schemas.microsoft.com/office/word/2010/wordprocessingInk" xmlns:wne="http://schemas.microsoft.com/office/word/2006/wordml" xmlns:wps="http://schemas.microsoft.com/office/word/2010/wordprocessingShape" mc:Ignorable="w14 w15 w16se wp14">
+<w:ftr xmlns:wpc="http://schemas.microsoft.com/office/word/2010/wordprocessingCanvas" xmlns:cx="http://schemas.microsoft.com/office/drawing/2014/chartex" xmlns:cx1="http://schemas.microsoft.com/office/drawing/2015/9/8/chartex" xmlns:cx2="http://schemas.microsoft.com/office/drawing/2015/10/21/chartex" xmlns:cx3="http://schemas.microsoft.com/office/drawing/2016/5/9/chartex" xmlns:cx4="http://schemas.microsoft.com/office/drawing/2016/5/10/chartex" xmlns:cx5="http://schemas.microsoft.com/office/drawing/2016/5/11/chartex" xmlns:cx6="http://schemas.microsoft.com/office/drawing/2016/5/12/chartex" xmlns:cx7="http://schemas.microsoft.com/office/drawing/2016/5/13/chartex" xmlns:cx8="http://schemas.microsoft.com/office/drawing/2016/5/14/chartex" xmlns:mc="http://schemas.openxmlformats.org/markup-compatibility/2006" xmlns:o="urn:schemas-microsoft-com:office:office" xmlns:r="http://schemas.openxmlformats.org/officeDocument/2006/relationships" xmlns:m="http://schemas.openxmlformats.org/officeDocument/2006/math" xmlns:v="urn:schemas-microsoft-com:vml" xmlns:wp14="http://schemas.microsoft.com/office/word/2010/wordprocessingDrawing" xmlns:wp="http://schemas.openxmlformats.org/drawingml/2006/wordprocessingDrawing" xmlns:w10="urn:schemas-microsoft-com:office:word" xmlns:w="http://schemas.openxmlformats.org/wordprocessingml/2006/main" xmlns:w14="http://schemas.microsoft.com/office/word/2010/wordml" xmlns:w15="http://schemas.microsoft.com/office/word/2012/wordml" xmlns:w16se="http://schemas.microsoft.com/office/word/2015/wordml/symex" xmlns:wpg="http://schemas.microsoft.com/office/word/2010/wordprocessingGroup" xmlns:wpi="http://schemas.microsoft.com/office/word/2010/wordprocessingInk" xmlns:wne="http://schemas.microsoft.com/office/word/2006/wordml" xmlns:wps="http://schemas.microsoft.com/office/word/2010/wordprocessingShape" mc:Ignorable="w14 w15 w16se wp14">
   <w:p>
     <w:pPr>
       <w:pStyle w:val="Fuzeile"/>
@@ -3788,7 +4606,7 @@
 </file>
 
 <file path=word/footnotes.xml><?xml version="1.0" encoding="utf-8"?>
-<w:footnotes xmlns:wpc="http://schemas.microsoft.com/office/word/2010/wordprocessingCanvas" xmlns:cx="http://schemas.microsoft.com/office/drawing/2014/chartex" xmlns:cx1="http://schemas.microsoft.com/office/drawing/2015/9/8/chartex" xmlns:cx2="http://schemas.microsoft.com/office/drawing/2015/10/21/chartex" xmlns:cx3="http://schemas.microsoft.com/office/drawing/2016/5/9/chartex" xmlns:cx4="http://schemas.microsoft.com/office/drawing/2016/5/10/chartex" xmlns:cx5="http://schemas.microsoft.com/office/drawing/2016/5/11/chartex" xmlns:mc="http://schemas.openxmlformats.org/markup-compatibility/2006" xmlns:o="urn:schemas-microsoft-com:office:office" xmlns:r="http://schemas.openxmlformats.org/officeDocument/2006/relationships" xmlns:m="http://schemas.openxmlformats.org/officeDocument/2006/math" xmlns:v="urn:schemas-microsoft-com:vml" xmlns:wp14="http://schemas.microsoft.com/office/word/2010/wordprocessingDrawing" xmlns:wp="http://schemas.openxmlformats.org/drawingml/2006/wordprocessingDrawing" xmlns:w10="urn:schemas-microsoft-com:office:word" xmlns:w="http://schemas.openxmlformats.org/wordprocessingml/2006/main" xmlns:w14="http://schemas.microsoft.com/office/word/2010/wordml" xmlns:w15="http://schemas.microsoft.com/office/word/2012/wordml" xmlns:w16se="http://schemas.microsoft.com/office/word/2015/wordml/symex" xmlns:wpg="http://schemas.microsoft.com/office/word/2010/wordprocessingGroup" xmlns:wpi="http://schemas.microsoft.com/office/word/2010/wordprocessingInk" xmlns:wne="http://schemas.microsoft.com/office/word/2006/wordml" xmlns:wps="http://schemas.microsoft.com/office/word/2010/wordprocessingShape" mc:Ignorable="w14 w15 w16se wp14">
+<w:footnotes xmlns:wpc="http://schemas.microsoft.com/office/word/2010/wordprocessingCanvas" xmlns:cx="http://schemas.microsoft.com/office/drawing/2014/chartex" xmlns:cx1="http://schemas.microsoft.com/office/drawing/2015/9/8/chartex" xmlns:cx2="http://schemas.microsoft.com/office/drawing/2015/10/21/chartex" xmlns:cx3="http://schemas.microsoft.com/office/drawing/2016/5/9/chartex" xmlns:cx4="http://schemas.microsoft.com/office/drawing/2016/5/10/chartex" xmlns:cx5="http://schemas.microsoft.com/office/drawing/2016/5/11/chartex" xmlns:cx6="http://schemas.microsoft.com/office/drawing/2016/5/12/chartex" xmlns:cx7="http://schemas.microsoft.com/office/drawing/2016/5/13/chartex" xmlns:cx8="http://schemas.microsoft.com/office/drawing/2016/5/14/chartex" xmlns:mc="http://schemas.openxmlformats.org/markup-compatibility/2006" xmlns:o="urn:schemas-microsoft-com:office:office" xmlns:r="http://schemas.openxmlformats.org/officeDocument/2006/relationships" xmlns:m="http://schemas.openxmlformats.org/officeDocument/2006/math" xmlns:v="urn:schemas-microsoft-com:vml" xmlns:wp14="http://schemas.microsoft.com/office/word/2010/wordprocessingDrawing" xmlns:wp="http://schemas.openxmlformats.org/drawingml/2006/wordprocessingDrawing" xmlns:w10="urn:schemas-microsoft-com:office:word" xmlns:w="http://schemas.openxmlformats.org/wordprocessingml/2006/main" xmlns:w14="http://schemas.microsoft.com/office/word/2010/wordml" xmlns:w15="http://schemas.microsoft.com/office/word/2012/wordml" xmlns:w16se="http://schemas.microsoft.com/office/word/2015/wordml/symex" xmlns:wpg="http://schemas.microsoft.com/office/word/2010/wordprocessingGroup" xmlns:wpi="http://schemas.microsoft.com/office/word/2010/wordprocessingInk" xmlns:wne="http://schemas.microsoft.com/office/word/2006/wordml" xmlns:wps="http://schemas.microsoft.com/office/word/2010/wordprocessingShape" mc:Ignorable="w14 w15 w16se wp14">
   <w:footnote w:type="separator" w:id="-1">
     <w:p/>
   </w:footnote>
@@ -3881,7 +4699,7 @@
 </file>
 
 <file path=word/header1.xml><?xml version="1.0" encoding="utf-8"?>
-<w:hdr xmlns:wpc="http://schemas.microsoft.com/office/word/2010/wordprocessingCanvas" xmlns:cx="http://schemas.microsoft.com/office/drawing/2014/chartex" xmlns:cx1="http://schemas.microsoft.com/office/drawing/2015/9/8/chartex" xmlns:cx2="http://schemas.microsoft.com/office/drawing/2015/10/21/chartex" xmlns:cx3="http://schemas.microsoft.com/office/drawing/2016/5/9/chartex" xmlns:cx4="http://schemas.microsoft.com/office/drawing/2016/5/10/chartex" xmlns:cx5="http://schemas.microsoft.com/office/drawing/2016/5/11/chartex" xmlns:mc="http://schemas.openxmlformats.org/markup-compatibility/2006" xmlns:o="urn:schemas-microsoft-com:office:office" xmlns:r="http://schemas.openxmlformats.org/officeDocument/2006/relationships" xmlns:m="http://schemas.openxmlformats.org/officeDocument/2006/math" xmlns:v="urn:schemas-microsoft-com:vml" xmlns:wp14="http://schemas.microsoft.com/office/word/2010/wordprocessingDrawing" xmlns:wp="http://schemas.openxmlformats.org/drawingml/2006/wordprocessingDrawing" xmlns:w10="urn:schemas-microsoft-com:office:word" xmlns:w="http://schemas.openxmlformats.org/wordprocessingml/2006/main" xmlns:w14="http://schemas.microsoft.com/office/word/2010/wordml" xmlns:w15="http://schemas.microsoft.com/office/word/2012/wordml" xmlns:w16se="http://schemas.microsoft.com/office/word/2015/wordml/symex" xmlns:wpg="http://schemas.microsoft.com/office/word/2010/wordprocessingGroup" xmlns:wpi="http://schemas.microsoft.com/office/word/2010/wordprocessingInk" xmlns:wne="http://schemas.microsoft.com/office/word/2006/wordml" xmlns:wps="http://schemas.microsoft.com/office/word/2010/wordprocessingShape" mc:Ignorable="w14 w15 w16se wp14">
+<w:hdr xmlns:wpc="http://schemas.microsoft.com/office/word/2010/wordprocessingCanvas" xmlns:cx="http://schemas.microsoft.com/office/drawing/2014/chartex" xmlns:cx1="http://schemas.microsoft.com/office/drawing/2015/9/8/chartex" xmlns:cx2="http://schemas.microsoft.com/office/drawing/2015/10/21/chartex" xmlns:cx3="http://schemas.microsoft.com/office/drawing/2016/5/9/chartex" xmlns:cx4="http://schemas.microsoft.com/office/drawing/2016/5/10/chartex" xmlns:cx5="http://schemas.microsoft.com/office/drawing/2016/5/11/chartex" xmlns:cx6="http://schemas.microsoft.com/office/drawing/2016/5/12/chartex" xmlns:cx7="http://schemas.microsoft.com/office/drawing/2016/5/13/chartex" xmlns:cx8="http://schemas.microsoft.com/office/drawing/2016/5/14/chartex" xmlns:mc="http://schemas.openxmlformats.org/markup-compatibility/2006" xmlns:o="urn:schemas-microsoft-com:office:office" xmlns:r="http://schemas.openxmlformats.org/officeDocument/2006/relationships" xmlns:m="http://schemas.openxmlformats.org/officeDocument/2006/math" xmlns:v="urn:schemas-microsoft-com:vml" xmlns:wp14="http://schemas.microsoft.com/office/word/2010/wordprocessingDrawing" xmlns:wp="http://schemas.openxmlformats.org/drawingml/2006/wordprocessingDrawing" xmlns:w10="urn:schemas-microsoft-com:office:word" xmlns:w="http://schemas.openxmlformats.org/wordprocessingml/2006/main" xmlns:w14="http://schemas.microsoft.com/office/word/2010/wordml" xmlns:w15="http://schemas.microsoft.com/office/word/2012/wordml" xmlns:w16se="http://schemas.microsoft.com/office/word/2015/wordml/symex" xmlns:wpg="http://schemas.microsoft.com/office/word/2010/wordprocessingGroup" xmlns:wpi="http://schemas.microsoft.com/office/word/2010/wordprocessingInk" xmlns:wne="http://schemas.microsoft.com/office/word/2006/wordml" xmlns:wps="http://schemas.microsoft.com/office/word/2010/wordprocessingShape" mc:Ignorable="w14 w15 w16se wp14">
   <w:p>
     <w:pPr>
       <w:pStyle w:val="Kopfzeile"/>
@@ -3891,7 +4709,7 @@
 </file>
 
 <file path=word/header2.xml><?xml version="1.0" encoding="utf-8"?>
-<w:hdr xmlns:wpc="http://schemas.microsoft.com/office/word/2010/wordprocessingCanvas" xmlns:cx="http://schemas.microsoft.com/office/drawing/2014/chartex" xmlns:cx1="http://schemas.microsoft.com/office/drawing/2015/9/8/chartex" xmlns:cx2="http://schemas.microsoft.com/office/drawing/2015/10/21/chartex" xmlns:cx3="http://schemas.microsoft.com/office/drawing/2016/5/9/chartex" xmlns:cx4="http://schemas.microsoft.com/office/drawing/2016/5/10/chartex" xmlns:cx5="http://schemas.microsoft.com/office/drawing/2016/5/11/chartex" xmlns:mc="http://schemas.openxmlformats.org/markup-compatibility/2006" xmlns:o="urn:schemas-microsoft-com:office:office" xmlns:r="http://schemas.openxmlformats.org/officeDocument/2006/relationships" xmlns:m="http://schemas.openxmlformats.org/officeDocument/2006/math" xmlns:v="urn:schemas-microsoft-com:vml" xmlns:wp14="http://schemas.microsoft.com/office/word/2010/wordprocessingDrawing" xmlns:wp="http://schemas.openxmlformats.org/drawingml/2006/wordprocessingDrawing" xmlns:w10="urn:schemas-microsoft-com:office:word" xmlns:w="http://schemas.openxmlformats.org/wordprocessingml/2006/main" xmlns:w14="http://schemas.microsoft.com/office/word/2010/wordml" xmlns:w15="http://schemas.microsoft.com/office/word/2012/wordml" xmlns:w16se="http://schemas.microsoft.com/office/word/2015/wordml/symex" xmlns:wpg="http://schemas.microsoft.com/office/word/2010/wordprocessingGroup" xmlns:wpi="http://schemas.microsoft.com/office/word/2010/wordprocessingInk" xmlns:wne="http://schemas.microsoft.com/office/word/2006/wordml" xmlns:wps="http://schemas.microsoft.com/office/word/2010/wordprocessingShape" mc:Ignorable="w14 w15 w16se wp14">
+<w:hdr xmlns:wpc="http://schemas.microsoft.com/office/word/2010/wordprocessingCanvas" xmlns:cx="http://schemas.microsoft.com/office/drawing/2014/chartex" xmlns:cx1="http://schemas.microsoft.com/office/drawing/2015/9/8/chartex" xmlns:cx2="http://schemas.microsoft.com/office/drawing/2015/10/21/chartex" xmlns:cx3="http://schemas.microsoft.com/office/drawing/2016/5/9/chartex" xmlns:cx4="http://schemas.microsoft.com/office/drawing/2016/5/10/chartex" xmlns:cx5="http://schemas.microsoft.com/office/drawing/2016/5/11/chartex" xmlns:cx6="http://schemas.microsoft.com/office/drawing/2016/5/12/chartex" xmlns:cx7="http://schemas.microsoft.com/office/drawing/2016/5/13/chartex" xmlns:cx8="http://schemas.microsoft.com/office/drawing/2016/5/14/chartex" xmlns:mc="http://schemas.openxmlformats.org/markup-compatibility/2006" xmlns:o="urn:schemas-microsoft-com:office:office" xmlns:r="http://schemas.openxmlformats.org/officeDocument/2006/relationships" xmlns:m="http://schemas.openxmlformats.org/officeDocument/2006/math" xmlns:v="urn:schemas-microsoft-com:vml" xmlns:wp14="http://schemas.microsoft.com/office/word/2010/wordprocessingDrawing" xmlns:wp="http://schemas.openxmlformats.org/drawingml/2006/wordprocessingDrawing" xmlns:w10="urn:schemas-microsoft-com:office:word" xmlns:w="http://schemas.openxmlformats.org/wordprocessingml/2006/main" xmlns:w14="http://schemas.microsoft.com/office/word/2010/wordml" xmlns:w15="http://schemas.microsoft.com/office/word/2012/wordml" xmlns:w16se="http://schemas.microsoft.com/office/word/2015/wordml/symex" xmlns:wpg="http://schemas.microsoft.com/office/word/2010/wordprocessingGroup" xmlns:wpi="http://schemas.microsoft.com/office/word/2010/wordprocessingInk" xmlns:wne="http://schemas.microsoft.com/office/word/2006/wordml" xmlns:wps="http://schemas.microsoft.com/office/word/2010/wordprocessingShape" mc:Ignorable="w14 w15 w16se wp14">
   <w:p>
     <w:pPr>
       <w:pStyle w:val="Kopfzeile"/>
@@ -3901,7 +4719,7 @@
 </file>
 
 <file path=word/numbering.xml><?xml version="1.0" encoding="utf-8"?>
-<w:numbering xmlns:wpc="http://schemas.microsoft.com/office/word/2010/wordprocessingCanvas" xmlns:cx="http://schemas.microsoft.com/office/drawing/2014/chartex" xmlns:cx1="http://schemas.microsoft.com/office/drawing/2015/9/8/chartex" xmlns:cx2="http://schemas.microsoft.com/office/drawing/2015/10/21/chartex" xmlns:cx3="http://schemas.microsoft.com/office/drawing/2016/5/9/chartex" xmlns:cx4="http://schemas.microsoft.com/office/drawing/2016/5/10/chartex" xmlns:cx5="http://schemas.microsoft.com/office/drawing/2016/5/11/chartex" xmlns:mc="http://schemas.openxmlformats.org/markup-compatibility/2006" xmlns:o="urn:schemas-microsoft-com:office:office" xmlns:r="http://schemas.openxmlformats.org/officeDocument/2006/relationships" xmlns:m="http://schemas.openxmlformats.org/officeDocument/2006/math" xmlns:v="urn:schemas-microsoft-com:vml" xmlns:wp14="http://schemas.microsoft.com/office/word/2010/wordprocessingDrawing" xmlns:wp="http://schemas.openxmlformats.org/drawingml/2006/wordprocessingDrawing" xmlns:w10="urn:schemas-microsoft-com:office:word" xmlns:w="http://schemas.openxmlformats.org/wordprocessingml/2006/main" xmlns:w14="http://schemas.microsoft.com/office/word/2010/wordml" xmlns:w15="http://schemas.microsoft.com/office/word/2012/wordml" xmlns:w16se="http://schemas.microsoft.com/office/word/2015/wordml/symex" xmlns:wpg="http://schemas.microsoft.com/office/word/2010/wordprocessingGroup" xmlns:wpi="http://schemas.microsoft.com/office/word/2010/wordprocessingInk" xmlns:wne="http://schemas.microsoft.com/office/word/2006/wordml" xmlns:wps="http://schemas.microsoft.com/office/word/2010/wordprocessingShape" mc:Ignorable="w14 w15 w16se wp14">
+<w:numbering xmlns:wpc="http://schemas.microsoft.com/office/word/2010/wordprocessingCanvas" xmlns:cx="http://schemas.microsoft.com/office/drawing/2014/chartex" xmlns:cx1="http://schemas.microsoft.com/office/drawing/2015/9/8/chartex" xmlns:cx2="http://schemas.microsoft.com/office/drawing/2015/10/21/chartex" xmlns:cx3="http://schemas.microsoft.com/office/drawing/2016/5/9/chartex" xmlns:cx4="http://schemas.microsoft.com/office/drawing/2016/5/10/chartex" xmlns:cx5="http://schemas.microsoft.com/office/drawing/2016/5/11/chartex" xmlns:cx6="http://schemas.microsoft.com/office/drawing/2016/5/12/chartex" xmlns:cx7="http://schemas.microsoft.com/office/drawing/2016/5/13/chartex" xmlns:cx8="http://schemas.microsoft.com/office/drawing/2016/5/14/chartex" xmlns:mc="http://schemas.openxmlformats.org/markup-compatibility/2006" xmlns:o="urn:schemas-microsoft-com:office:office" xmlns:r="http://schemas.openxmlformats.org/officeDocument/2006/relationships" xmlns:m="http://schemas.openxmlformats.org/officeDocument/2006/math" xmlns:v="urn:schemas-microsoft-com:vml" xmlns:wp14="http://schemas.microsoft.com/office/word/2010/wordprocessingDrawing" xmlns:wp="http://schemas.openxmlformats.org/drawingml/2006/wordprocessingDrawing" xmlns:w10="urn:schemas-microsoft-com:office:word" xmlns:w="http://schemas.openxmlformats.org/wordprocessingml/2006/main" xmlns:w14="http://schemas.microsoft.com/office/word/2010/wordml" xmlns:w15="http://schemas.microsoft.com/office/word/2012/wordml" xmlns:w16se="http://schemas.microsoft.com/office/word/2015/wordml/symex" xmlns:wpg="http://schemas.microsoft.com/office/word/2010/wordprocessingGroup" xmlns:wpi="http://schemas.microsoft.com/office/word/2010/wordprocessingInk" xmlns:wne="http://schemas.microsoft.com/office/word/2006/wordml" xmlns:wps="http://schemas.microsoft.com/office/word/2010/wordprocessingShape" mc:Ignorable="w14 w15 w16se wp14">
   <w:abstractNum w:abstractNumId="0" w15:restartNumberingAfterBreak="0">
     <w:nsid w:val="025361BE"/>
     <w:multiLevelType w:val="multilevel"/>
@@ -5574,7 +6392,7 @@
 </file>
 
 <file path=customXml/itemProps1.xml><?xml version="1.0" encoding="utf-8"?>
-<ds:datastoreItem xmlns:ds="http://schemas.openxmlformats.org/officeDocument/2006/customXml" ds:itemID="{7909D148-44A3-4D0F-996D-12CB28CBE8F0}">
+<ds:datastoreItem xmlns:ds="http://schemas.openxmlformats.org/officeDocument/2006/customXml" ds:itemID="{989A5A74-D45D-434C-AA88-2568F5148B01}">
   <ds:schemaRefs>
     <ds:schemaRef ds:uri="http://schemas.openxmlformats.org/officeDocument/2006/bibliography"/>
   </ds:schemaRefs>

</xml_diff>